<commit_message>
comp 421 final 2012 continue
</commit_message>
<xml_diff>
--- a/Comp 421/Crib sheet.docx
+++ b/Comp 421/Crib sheet.docx
@@ -49,10 +49,10 @@
             <v:path o:extrusionok="f" gradientshapeok="t" o:connecttype="rect"/>
             <o:lock v:ext="edit" aspectratio="t"/>
           </v:shapetype>
-          <v:shape id="_x0000_i1025" type="#_x0000_t75" style="width:198.95pt;height:25.25pt" o:ole="">
+          <v:shape id="_x0000_i1025" type="#_x0000_t75" style="width:199.25pt;height:25.45pt" o:ole="">
             <v:imagedata r:id="rId7" o:title=""/>
           </v:shape>
-          <o:OLEObject Type="Embed" ProgID="Visio.Drawing.15" ShapeID="_x0000_i1025" DrawAspect="Content" ObjectID="_1457526708" r:id="rId8"/>
+          <o:OLEObject Type="Embed" ProgID="Visio.Drawing.15" ShapeID="_x0000_i1025" DrawAspect="Content" ObjectID="_1458976410" r:id="rId8"/>
         </w:object>
       </w:r>
     </w:p>
@@ -76,10 +76,10 @@
     <w:p>
       <w:r>
         <w:object w:dxaOrig="3991" w:dyaOrig="511" w14:anchorId="4674AE74">
-          <v:shape id="_x0000_i1026" type="#_x0000_t75" style="width:198.95pt;height:25.25pt" o:ole="">
+          <v:shape id="_x0000_i1026" type="#_x0000_t75" style="width:199.25pt;height:25.45pt" o:ole="">
             <v:imagedata r:id="rId9" o:title=""/>
           </v:shape>
-          <o:OLEObject Type="Embed" ProgID="Visio.Drawing.15" ShapeID="_x0000_i1026" DrawAspect="Content" ObjectID="_1457526709" r:id="rId10"/>
+          <o:OLEObject Type="Embed" ProgID="Visio.Drawing.15" ShapeID="_x0000_i1026" DrawAspect="Content" ObjectID="_1458976411" r:id="rId10"/>
         </w:object>
       </w:r>
     </w:p>
@@ -103,10 +103,10 @@
     <w:p>
       <w:r>
         <w:object w:dxaOrig="3991" w:dyaOrig="511" w14:anchorId="055562D9">
-          <v:shape id="_x0000_i1027" type="#_x0000_t75" style="width:198.95pt;height:25.25pt" o:ole="">
+          <v:shape id="_x0000_i1027" type="#_x0000_t75" style="width:199.25pt;height:25.45pt" o:ole="">
             <v:imagedata r:id="rId11" o:title=""/>
           </v:shape>
-          <o:OLEObject Type="Embed" ProgID="Visio.Drawing.15" ShapeID="_x0000_i1027" DrawAspect="Content" ObjectID="_1457526710" r:id="rId12"/>
+          <o:OLEObject Type="Embed" ProgID="Visio.Drawing.15" ShapeID="_x0000_i1027" DrawAspect="Content" ObjectID="_1458976412" r:id="rId12"/>
         </w:object>
       </w:r>
     </w:p>
@@ -145,10 +145,10 @@
           <w:p>
             <w:r>
               <w:object w:dxaOrig="2461" w:dyaOrig="511" w14:anchorId="37BDD5FB">
-                <v:shape id="_x0000_i1028" type="#_x0000_t75" style="width:123.2pt;height:25.25pt" o:ole="">
+                <v:shape id="_x0000_i1028" type="#_x0000_t75" style="width:122.9pt;height:25.45pt" o:ole="">
                   <v:imagedata r:id="rId13" o:title=""/>
                 </v:shape>
-                <o:OLEObject Type="Embed" ProgID="Visio.Drawing.15" ShapeID="_x0000_i1028" DrawAspect="Content" ObjectID="_1457526711" r:id="rId14"/>
+                <o:OLEObject Type="Embed" ProgID="Visio.Drawing.15" ShapeID="_x0000_i1028" DrawAspect="Content" ObjectID="_1458976413" r:id="rId14"/>
               </w:object>
             </w:r>
           </w:p>
@@ -172,10 +172,10 @@
           <w:p>
             <w:r>
               <w:object w:dxaOrig="2461" w:dyaOrig="511" w14:anchorId="08C6CC0A">
-                <v:shape id="_x0000_i1029" type="#_x0000_t75" style="width:123.2pt;height:25.25pt" o:ole="">
+                <v:shape id="_x0000_i1029" type="#_x0000_t75" style="width:122.9pt;height:25.45pt" o:ole="">
                   <v:imagedata r:id="rId15" o:title=""/>
                 </v:shape>
-                <o:OLEObject Type="Embed" ProgID="Visio.Drawing.15" ShapeID="_x0000_i1029" DrawAspect="Content" ObjectID="_1457526712" r:id="rId16"/>
+                <o:OLEObject Type="Embed" ProgID="Visio.Drawing.15" ShapeID="_x0000_i1029" DrawAspect="Content" ObjectID="_1458976414" r:id="rId16"/>
               </w:object>
             </w:r>
           </w:p>
@@ -666,7 +666,6 @@
           </w:tcPr>
           <w:p>
             <w:r>
-              <w:lastRenderedPageBreak/>
               <w:t>Division</w:t>
             </w:r>
           </w:p>
@@ -754,6 +753,7 @@
           </w:tcPr>
           <w:p>
             <w:r>
+              <w:lastRenderedPageBreak/>
               <w:t>Set different</w:t>
             </w:r>
           </w:p>
@@ -792,8 +792,8 @@
         <w:tblLook w:val="04A0" w:firstRow="1" w:lastRow="0" w:firstColumn="1" w:lastColumn="0" w:noHBand="0" w:noVBand="1"/>
       </w:tblPr>
       <w:tblGrid>
-        <w:gridCol w:w="4851"/>
-        <w:gridCol w:w="4499"/>
+        <w:gridCol w:w="4969"/>
+        <w:gridCol w:w="4675"/>
       </w:tblGrid>
       <w:tr>
         <w:tc>
@@ -1684,7 +1684,6 @@
         <w:rPr>
           <w:rStyle w:val="Heading2Char"/>
         </w:rPr>
-        <w:lastRenderedPageBreak/>
         <w:t>T</w:t>
       </w:r>
       <w:r>
@@ -1782,6 +1781,7 @@
               <w:pStyle w:val="Code"/>
             </w:pPr>
             <w:r>
+              <w:lastRenderedPageBreak/>
               <w:t xml:space="preserve"> </w:t>
             </w:r>
             <w:r>
@@ -3238,7 +3238,6 @@
                 <w:sz w:val="12"/>
                 <w:szCs w:val="12"/>
               </w:rPr>
-              <w:lastRenderedPageBreak/>
               <w:t xml:space="preserve">                </w:t>
             </w:r>
             <w:r>
@@ -3803,6 +3802,7 @@
                 <w:sz w:val="12"/>
                 <w:szCs w:val="12"/>
               </w:rPr>
+              <w:lastRenderedPageBreak/>
               <w:t xml:space="preserve">        </w:t>
             </w:r>
             <w:r>
@@ -3981,1178 +3981,1178 @@
                 <w:sz w:val="12"/>
                 <w:szCs w:val="12"/>
               </w:rPr>
+              <w:tab/>
+            </w:r>
+            <w:r>
+              <w:rPr>
+                <w:rFonts w:ascii="0" w:hAnsi="0"/>
+                <w:sz w:val="12"/>
+                <w:szCs w:val="12"/>
+              </w:rPr>
+              <w:tab/>
+            </w:r>
+            <w:r>
+              <w:rPr>
+                <w:rFonts w:ascii="0" w:hAnsi="0"/>
+                <w:b/>
+                <w:color w:val="008000"/>
+                <w:sz w:val="12"/>
+                <w:szCs w:val="12"/>
+              </w:rPr>
+              <w:t>&lt;start-date&gt;</w:t>
+            </w:r>
+            <w:r>
+              <w:rPr>
+                <w:rFonts w:ascii="0" w:hAnsi="0"/>
+                <w:sz w:val="12"/>
+                <w:szCs w:val="12"/>
+              </w:rPr>
+              <w:t xml:space="preserve"> 16-April </w:t>
+            </w:r>
+            <w:r>
+              <w:rPr>
+                <w:rFonts w:ascii="0" w:hAnsi="0"/>
+                <w:b/>
+                <w:color w:val="008000"/>
+                <w:sz w:val="12"/>
+                <w:szCs w:val="12"/>
+              </w:rPr>
+              <w:t>&lt;/start-date&gt;</w:t>
+            </w:r>
+          </w:p>
+          <w:p>
+            <w:pPr>
+              <w:pStyle w:val="Standard"/>
+              <w:rPr>
+                <w:sz w:val="12"/>
+                <w:szCs w:val="12"/>
+                <w:lang w:val="fr-FR"/>
+              </w:rPr>
+            </w:pPr>
+            <w:r>
+              <w:rPr>
+                <w:rFonts w:ascii="0" w:hAnsi="0"/>
+                <w:sz w:val="12"/>
+                <w:szCs w:val="12"/>
+              </w:rPr>
+              <w:tab/>
+            </w:r>
+            <w:r>
+              <w:rPr>
+                <w:rFonts w:ascii="0" w:hAnsi="0"/>
+                <w:sz w:val="12"/>
+                <w:szCs w:val="12"/>
+              </w:rPr>
+              <w:tab/>
+            </w:r>
+            <w:r>
+              <w:rPr>
+                <w:rFonts w:ascii="0" w:hAnsi="0"/>
+                <w:b/>
+                <w:color w:val="008000"/>
+                <w:sz w:val="12"/>
+                <w:szCs w:val="12"/>
+                <w:lang w:val="fr-FR"/>
+              </w:rPr>
+              <w:t>&lt;duration&gt;</w:t>
+            </w:r>
+            <w:r>
+              <w:rPr>
+                <w:rFonts w:ascii="0" w:hAnsi="0"/>
+                <w:sz w:val="12"/>
+                <w:szCs w:val="12"/>
+                <w:lang w:val="fr-FR"/>
+              </w:rPr>
+              <w:t xml:space="preserve"> 14 </w:t>
+            </w:r>
+            <w:r>
+              <w:rPr>
+                <w:rFonts w:ascii="0" w:hAnsi="0"/>
+                <w:b/>
+                <w:color w:val="008000"/>
+                <w:sz w:val="12"/>
+                <w:szCs w:val="12"/>
+                <w:lang w:val="fr-FR"/>
+              </w:rPr>
+              <w:t>&lt;/duration&gt;</w:t>
+            </w:r>
+          </w:p>
+          <w:p>
+            <w:pPr>
+              <w:pStyle w:val="Standard"/>
+              <w:rPr>
+                <w:sz w:val="12"/>
+                <w:szCs w:val="12"/>
+                <w:lang w:val="fr-FR"/>
+              </w:rPr>
+            </w:pPr>
+            <w:r>
+              <w:rPr>
+                <w:rFonts w:ascii="0" w:hAnsi="0"/>
+                <w:sz w:val="12"/>
+                <w:szCs w:val="12"/>
+                <w:lang w:val="fr-FR"/>
+              </w:rPr>
+              <w:tab/>
+            </w:r>
+            <w:r>
+              <w:rPr>
+                <w:rFonts w:ascii="0" w:hAnsi="0"/>
+                <w:sz w:val="12"/>
+                <w:szCs w:val="12"/>
+                <w:lang w:val="fr-FR"/>
+              </w:rPr>
+              <w:tab/>
+            </w:r>
+            <w:r>
+              <w:rPr>
+                <w:rFonts w:ascii="0" w:hAnsi="0"/>
+                <w:b/>
+                <w:color w:val="008000"/>
+                <w:sz w:val="12"/>
+                <w:szCs w:val="12"/>
+                <w:lang w:val="fr-FR"/>
+              </w:rPr>
+              <w:t>&lt;price&gt;</w:t>
+            </w:r>
+            <w:r>
+              <w:rPr>
+                <w:rFonts w:ascii="0" w:hAnsi="0"/>
+                <w:sz w:val="12"/>
+                <w:szCs w:val="12"/>
+                <w:lang w:val="fr-FR"/>
+              </w:rPr>
+              <w:t xml:space="preserve"> 2229 </w:t>
+            </w:r>
+            <w:r>
+              <w:rPr>
+                <w:rFonts w:ascii="0" w:hAnsi="0"/>
+                <w:b/>
+                <w:color w:val="008000"/>
+                <w:sz w:val="12"/>
+                <w:szCs w:val="12"/>
+                <w:lang w:val="fr-FR"/>
+              </w:rPr>
+              <w:t>&lt;/price&gt;</w:t>
+            </w:r>
+          </w:p>
+          <w:p>
+            <w:pPr>
+              <w:pStyle w:val="Standard"/>
+              <w:rPr>
+                <w:sz w:val="12"/>
+                <w:szCs w:val="12"/>
+                <w:lang w:val="fr-FR"/>
+              </w:rPr>
+            </w:pPr>
+            <w:r>
+              <w:rPr>
+                <w:rFonts w:ascii="0" w:hAnsi="0"/>
+                <w:sz w:val="12"/>
+                <w:szCs w:val="12"/>
+                <w:lang w:val="fr-FR"/>
+              </w:rPr>
+              <w:tab/>
+            </w:r>
+            <w:r>
+              <w:rPr>
+                <w:rFonts w:ascii="0" w:hAnsi="0"/>
+                <w:b/>
+                <w:color w:val="008000"/>
+                <w:sz w:val="12"/>
+                <w:szCs w:val="12"/>
+                <w:lang w:val="fr-FR"/>
+              </w:rPr>
+              <w:t>&lt;/tour&gt;</w:t>
+            </w:r>
+          </w:p>
+          <w:p>
+            <w:pPr>
+              <w:pStyle w:val="Standard"/>
+              <w:rPr>
+                <w:sz w:val="12"/>
+                <w:szCs w:val="12"/>
+                <w:lang w:val="fr-FR"/>
+              </w:rPr>
+            </w:pPr>
+            <w:r>
+              <w:rPr>
+                <w:rFonts w:ascii="0" w:hAnsi="0"/>
+                <w:sz w:val="12"/>
+                <w:szCs w:val="12"/>
+                <w:lang w:val="fr-FR"/>
+              </w:rPr>
+              <w:tab/>
+            </w:r>
+            <w:r>
+              <w:rPr>
+                <w:rFonts w:ascii="0" w:hAnsi="0"/>
+                <w:b/>
+                <w:color w:val="008000"/>
+                <w:sz w:val="12"/>
+                <w:szCs w:val="12"/>
+                <w:lang w:val="fr-FR"/>
+              </w:rPr>
+              <w:t>&lt;tour</w:t>
+            </w:r>
+            <w:r>
+              <w:rPr>
+                <w:rFonts w:ascii="0" w:hAnsi="0"/>
+                <w:sz w:val="12"/>
+                <w:szCs w:val="12"/>
+                <w:lang w:val="fr-FR"/>
+              </w:rPr>
+              <w:t xml:space="preserve"> </w:t>
+            </w:r>
+            <w:r>
+              <w:rPr>
+                <w:rFonts w:ascii="0" w:hAnsi="0"/>
+                <w:color w:val="7D9029"/>
+                <w:sz w:val="12"/>
+                <w:szCs w:val="12"/>
+                <w:lang w:val="fr-FR"/>
+              </w:rPr>
+              <w:t>TourId=</w:t>
+            </w:r>
+            <w:r>
+              <w:rPr>
+                <w:rFonts w:ascii="0" w:hAnsi="0"/>
+                <w:color w:val="BA2121"/>
+                <w:sz w:val="12"/>
+                <w:szCs w:val="12"/>
+                <w:lang w:val="fr-FR"/>
+              </w:rPr>
+              <w:t>"2"</w:t>
+            </w:r>
+            <w:r>
+              <w:rPr>
+                <w:rFonts w:ascii="0" w:hAnsi="0"/>
+                <w:b/>
+                <w:color w:val="008000"/>
+                <w:sz w:val="12"/>
+                <w:szCs w:val="12"/>
+                <w:lang w:val="fr-FR"/>
+              </w:rPr>
+              <w:t>&gt;</w:t>
+            </w:r>
+          </w:p>
+          <w:p>
+            <w:pPr>
+              <w:pStyle w:val="Standard"/>
+              <w:rPr>
+                <w:sz w:val="12"/>
+                <w:szCs w:val="12"/>
+              </w:rPr>
+            </w:pPr>
+            <w:r>
+              <w:rPr>
+                <w:rFonts w:ascii="0" w:hAnsi="0"/>
+                <w:sz w:val="12"/>
+                <w:szCs w:val="12"/>
+                <w:lang w:val="fr-FR"/>
+              </w:rPr>
+              <w:tab/>
+            </w:r>
+            <w:r>
+              <w:rPr>
+                <w:rFonts w:ascii="0" w:hAnsi="0"/>
+                <w:sz w:val="12"/>
+                <w:szCs w:val="12"/>
+                <w:lang w:val="fr-FR"/>
+              </w:rPr>
+              <w:tab/>
+            </w:r>
+            <w:r>
+              <w:rPr>
+                <w:rFonts w:ascii="0" w:hAnsi="0"/>
+                <w:b/>
+                <w:color w:val="008000"/>
+                <w:sz w:val="12"/>
+                <w:szCs w:val="12"/>
+              </w:rPr>
+              <w:t>&lt;type&gt;</w:t>
+            </w:r>
+            <w:r>
+              <w:rPr>
+                <w:rFonts w:ascii="0" w:hAnsi="0"/>
+                <w:sz w:val="12"/>
+                <w:szCs w:val="12"/>
+              </w:rPr>
+              <w:t xml:space="preserve"> Brazil junge </w:t>
+            </w:r>
+            <w:r>
+              <w:rPr>
+                <w:rFonts w:ascii="0" w:hAnsi="0"/>
+                <w:b/>
+                <w:color w:val="008000"/>
+                <w:sz w:val="12"/>
+                <w:szCs w:val="12"/>
+              </w:rPr>
+              <w:t>&lt;/type&gt;</w:t>
+            </w:r>
+          </w:p>
+          <w:p>
+            <w:pPr>
+              <w:pStyle w:val="Standard"/>
+              <w:rPr>
+                <w:sz w:val="12"/>
+                <w:szCs w:val="12"/>
+              </w:rPr>
+            </w:pPr>
+            <w:r>
+              <w:rPr>
+                <w:rFonts w:ascii="0" w:hAnsi="0"/>
+                <w:sz w:val="12"/>
+                <w:szCs w:val="12"/>
+              </w:rPr>
+              <w:tab/>
+            </w:r>
+            <w:r>
+              <w:rPr>
+                <w:rFonts w:ascii="0" w:hAnsi="0"/>
+                <w:sz w:val="12"/>
+                <w:szCs w:val="12"/>
+              </w:rPr>
+              <w:tab/>
+            </w:r>
+            <w:r>
+              <w:rPr>
+                <w:rFonts w:ascii="0" w:hAnsi="0"/>
+                <w:b/>
+                <w:color w:val="008000"/>
+                <w:sz w:val="12"/>
+                <w:szCs w:val="12"/>
+              </w:rPr>
+              <w:t>&lt;start-date&gt;</w:t>
+            </w:r>
+            <w:r>
+              <w:rPr>
+                <w:rFonts w:ascii="0" w:hAnsi="0"/>
+                <w:sz w:val="12"/>
+                <w:szCs w:val="12"/>
+              </w:rPr>
+              <w:t xml:space="preserve"> 30-April </w:t>
+            </w:r>
+            <w:r>
+              <w:rPr>
+                <w:rFonts w:ascii="0" w:hAnsi="0"/>
+                <w:b/>
+                <w:color w:val="008000"/>
+                <w:sz w:val="12"/>
+                <w:szCs w:val="12"/>
+              </w:rPr>
+              <w:t>&lt;/start-date&gt;</w:t>
+            </w:r>
+          </w:p>
+          <w:p>
+            <w:pPr>
+              <w:pStyle w:val="Standard"/>
+              <w:rPr>
+                <w:sz w:val="12"/>
+                <w:szCs w:val="12"/>
+                <w:lang w:val="fr-FR"/>
+              </w:rPr>
+            </w:pPr>
+            <w:r>
+              <w:rPr>
+                <w:rFonts w:ascii="0" w:hAnsi="0"/>
+                <w:sz w:val="12"/>
+                <w:szCs w:val="12"/>
+              </w:rPr>
+              <w:tab/>
+            </w:r>
+            <w:r>
+              <w:rPr>
+                <w:rFonts w:ascii="0" w:hAnsi="0"/>
+                <w:sz w:val="12"/>
+                <w:szCs w:val="12"/>
+              </w:rPr>
+              <w:tab/>
+            </w:r>
+            <w:r>
+              <w:rPr>
+                <w:rFonts w:ascii="0" w:hAnsi="0"/>
+                <w:b/>
+                <w:color w:val="008000"/>
+                <w:sz w:val="12"/>
+                <w:szCs w:val="12"/>
+                <w:lang w:val="fr-FR"/>
+              </w:rPr>
+              <w:t>&lt;duration&gt;</w:t>
+            </w:r>
+            <w:r>
+              <w:rPr>
+                <w:rFonts w:ascii="0" w:hAnsi="0"/>
+                <w:sz w:val="12"/>
+                <w:szCs w:val="12"/>
+                <w:lang w:val="fr-FR"/>
+              </w:rPr>
+              <w:t xml:space="preserve"> 21 </w:t>
+            </w:r>
+            <w:r>
+              <w:rPr>
+                <w:rFonts w:ascii="0" w:hAnsi="0"/>
+                <w:b/>
+                <w:color w:val="008000"/>
+                <w:sz w:val="12"/>
+                <w:szCs w:val="12"/>
+                <w:lang w:val="fr-FR"/>
+              </w:rPr>
+              <w:t>&lt;/duration&gt;</w:t>
+            </w:r>
+          </w:p>
+          <w:p>
+            <w:pPr>
+              <w:pStyle w:val="Standard"/>
+              <w:rPr>
+                <w:sz w:val="12"/>
+                <w:szCs w:val="12"/>
+                <w:lang w:val="fr-FR"/>
+              </w:rPr>
+            </w:pPr>
+            <w:r>
+              <w:rPr>
+                <w:rFonts w:ascii="0" w:hAnsi="0"/>
+                <w:sz w:val="12"/>
+                <w:szCs w:val="12"/>
+                <w:lang w:val="fr-FR"/>
+              </w:rPr>
+              <w:tab/>
+            </w:r>
+            <w:r>
+              <w:rPr>
+                <w:rFonts w:ascii="0" w:hAnsi="0"/>
+                <w:sz w:val="12"/>
+                <w:szCs w:val="12"/>
+                <w:lang w:val="fr-FR"/>
+              </w:rPr>
+              <w:tab/>
+            </w:r>
+            <w:r>
+              <w:rPr>
+                <w:rFonts w:ascii="0" w:hAnsi="0"/>
+                <w:b/>
+                <w:color w:val="008000"/>
+                <w:sz w:val="12"/>
+                <w:szCs w:val="12"/>
+                <w:lang w:val="fr-FR"/>
+              </w:rPr>
+              <w:t>&lt;price&gt;</w:t>
+            </w:r>
+            <w:r>
+              <w:rPr>
+                <w:rFonts w:ascii="0" w:hAnsi="0"/>
+                <w:sz w:val="12"/>
+                <w:szCs w:val="12"/>
+                <w:lang w:val="fr-FR"/>
+              </w:rPr>
+              <w:t xml:space="preserve"> 2999 </w:t>
+            </w:r>
+            <w:r>
+              <w:rPr>
+                <w:rFonts w:ascii="0" w:hAnsi="0"/>
+                <w:b/>
+                <w:color w:val="008000"/>
+                <w:sz w:val="12"/>
+                <w:szCs w:val="12"/>
+                <w:lang w:val="fr-FR"/>
+              </w:rPr>
+              <w:t>&lt;/price&gt;</w:t>
+            </w:r>
+          </w:p>
+          <w:p>
+            <w:pPr>
+              <w:pStyle w:val="Standard"/>
+              <w:rPr>
+                <w:sz w:val="12"/>
+                <w:szCs w:val="12"/>
+                <w:lang w:val="fr-FR"/>
+              </w:rPr>
+            </w:pPr>
+            <w:r>
+              <w:rPr>
+                <w:rFonts w:ascii="0" w:hAnsi="0"/>
+                <w:sz w:val="12"/>
+                <w:szCs w:val="12"/>
+                <w:lang w:val="fr-FR"/>
+              </w:rPr>
+              <w:tab/>
+            </w:r>
+            <w:r>
+              <w:rPr>
+                <w:rFonts w:ascii="0" w:hAnsi="0"/>
+                <w:b/>
+                <w:color w:val="008000"/>
+                <w:sz w:val="12"/>
+                <w:szCs w:val="12"/>
+                <w:lang w:val="fr-FR"/>
+              </w:rPr>
+              <w:t>&lt;/tour&gt;</w:t>
+            </w:r>
+          </w:p>
+          <w:p>
+            <w:pPr>
+              <w:pStyle w:val="Standard"/>
+              <w:rPr>
+                <w:sz w:val="12"/>
+                <w:szCs w:val="12"/>
+                <w:lang w:val="fr-FR"/>
+              </w:rPr>
+            </w:pPr>
+            <w:r>
+              <w:rPr>
+                <w:rFonts w:ascii="0" w:hAnsi="0"/>
+                <w:sz w:val="12"/>
+                <w:szCs w:val="12"/>
+                <w:lang w:val="fr-FR"/>
+              </w:rPr>
+              <w:tab/>
+            </w:r>
+            <w:r>
+              <w:rPr>
+                <w:rFonts w:ascii="0" w:hAnsi="0"/>
+                <w:b/>
+                <w:color w:val="008000"/>
+                <w:sz w:val="12"/>
+                <w:szCs w:val="12"/>
+                <w:lang w:val="fr-FR"/>
+              </w:rPr>
+              <w:t>&lt;tour</w:t>
+            </w:r>
+            <w:r>
+              <w:rPr>
+                <w:rFonts w:ascii="0" w:hAnsi="0"/>
+                <w:sz w:val="12"/>
+                <w:szCs w:val="12"/>
+                <w:lang w:val="fr-FR"/>
+              </w:rPr>
+              <w:t xml:space="preserve"> </w:t>
+            </w:r>
+            <w:r>
+              <w:rPr>
+                <w:rFonts w:ascii="0" w:hAnsi="0"/>
+                <w:color w:val="7D9029"/>
+                <w:sz w:val="12"/>
+                <w:szCs w:val="12"/>
+                <w:lang w:val="fr-FR"/>
+              </w:rPr>
+              <w:t>TourId=</w:t>
+            </w:r>
+            <w:r>
+              <w:rPr>
+                <w:rFonts w:ascii="0" w:hAnsi="0"/>
+                <w:color w:val="BA2121"/>
+                <w:sz w:val="12"/>
+                <w:szCs w:val="12"/>
+                <w:lang w:val="fr-FR"/>
+              </w:rPr>
+              <w:t>"3"</w:t>
+            </w:r>
+            <w:r>
+              <w:rPr>
+                <w:rFonts w:ascii="0" w:hAnsi="0"/>
+                <w:b/>
+                <w:color w:val="008000"/>
+                <w:sz w:val="12"/>
+                <w:szCs w:val="12"/>
+                <w:lang w:val="fr-FR"/>
+              </w:rPr>
+              <w:t>&gt;</w:t>
+            </w:r>
+          </w:p>
+          <w:p>
+            <w:pPr>
+              <w:pStyle w:val="Standard"/>
+              <w:rPr>
+                <w:sz w:val="12"/>
+                <w:szCs w:val="12"/>
+              </w:rPr>
+            </w:pPr>
+            <w:r>
+              <w:rPr>
+                <w:rFonts w:ascii="0" w:hAnsi="0"/>
+                <w:sz w:val="12"/>
+                <w:szCs w:val="12"/>
+                <w:lang w:val="fr-FR"/>
+              </w:rPr>
+              <w:tab/>
+            </w:r>
+            <w:r>
+              <w:rPr>
+                <w:rFonts w:ascii="0" w:hAnsi="0"/>
+                <w:sz w:val="12"/>
+                <w:szCs w:val="12"/>
+                <w:lang w:val="fr-FR"/>
+              </w:rPr>
+              <w:tab/>
+            </w:r>
+            <w:r>
+              <w:rPr>
+                <w:rFonts w:ascii="0" w:hAnsi="0"/>
+                <w:b/>
+                <w:color w:val="008000"/>
+                <w:sz w:val="12"/>
+                <w:szCs w:val="12"/>
+              </w:rPr>
+              <w:t>&lt;type&gt;</w:t>
+            </w:r>
+            <w:r>
+              <w:rPr>
+                <w:rFonts w:ascii="0" w:hAnsi="0"/>
+                <w:sz w:val="12"/>
+                <w:szCs w:val="12"/>
+              </w:rPr>
+              <w:t xml:space="preserve"> Kenia safari </w:t>
+            </w:r>
+            <w:r>
+              <w:rPr>
+                <w:rFonts w:ascii="0" w:hAnsi="0"/>
+                <w:b/>
+                <w:color w:val="008000"/>
+                <w:sz w:val="12"/>
+                <w:szCs w:val="12"/>
+              </w:rPr>
+              <w:t>&lt;/type&gt;</w:t>
+            </w:r>
+          </w:p>
+          <w:p>
+            <w:pPr>
+              <w:pStyle w:val="Standard"/>
+              <w:rPr>
+                <w:sz w:val="12"/>
+                <w:szCs w:val="12"/>
+              </w:rPr>
+            </w:pPr>
+            <w:r>
+              <w:rPr>
+                <w:rFonts w:ascii="0" w:hAnsi="0"/>
+                <w:sz w:val="12"/>
+                <w:szCs w:val="12"/>
+              </w:rPr>
+              <w:tab/>
+            </w:r>
+            <w:r>
+              <w:rPr>
+                <w:rFonts w:ascii="0" w:hAnsi="0"/>
+                <w:sz w:val="12"/>
+                <w:szCs w:val="12"/>
+              </w:rPr>
+              <w:tab/>
+            </w:r>
+            <w:r>
+              <w:rPr>
+                <w:rFonts w:ascii="0" w:hAnsi="0"/>
+                <w:b/>
+                <w:color w:val="008000"/>
+                <w:sz w:val="12"/>
+                <w:szCs w:val="12"/>
+              </w:rPr>
+              <w:t>&lt;start-date&gt;</w:t>
+            </w:r>
+            <w:r>
+              <w:rPr>
+                <w:rFonts w:ascii="0" w:hAnsi="0"/>
+                <w:sz w:val="12"/>
+                <w:szCs w:val="12"/>
+              </w:rPr>
+              <w:t xml:space="preserve"> 30-April </w:t>
+            </w:r>
+            <w:r>
+              <w:rPr>
+                <w:rFonts w:ascii="0" w:hAnsi="0"/>
+                <w:b/>
+                <w:color w:val="008000"/>
+                <w:sz w:val="12"/>
+                <w:szCs w:val="12"/>
+              </w:rPr>
+              <w:t>&lt;/start-date&gt;</w:t>
+            </w:r>
+          </w:p>
+          <w:p>
+            <w:pPr>
+              <w:pStyle w:val="Standard"/>
+              <w:rPr>
+                <w:sz w:val="12"/>
+                <w:szCs w:val="12"/>
+              </w:rPr>
+            </w:pPr>
+            <w:r>
+              <w:rPr>
+                <w:rFonts w:ascii="0" w:hAnsi="0"/>
+                <w:sz w:val="12"/>
+                <w:szCs w:val="12"/>
+              </w:rPr>
+              <w:tab/>
+            </w:r>
+            <w:r>
+              <w:rPr>
+                <w:rFonts w:ascii="0" w:hAnsi="0"/>
+                <w:sz w:val="12"/>
+                <w:szCs w:val="12"/>
+              </w:rPr>
+              <w:tab/>
+            </w:r>
+            <w:r>
+              <w:rPr>
+                <w:rFonts w:ascii="0" w:hAnsi="0"/>
+                <w:b/>
+                <w:color w:val="008000"/>
+                <w:sz w:val="12"/>
+                <w:szCs w:val="12"/>
+              </w:rPr>
+              <w:t>&lt;duration&gt;</w:t>
+            </w:r>
+            <w:r>
+              <w:rPr>
+                <w:rFonts w:ascii="0" w:hAnsi="0"/>
+                <w:sz w:val="12"/>
+                <w:szCs w:val="12"/>
+              </w:rPr>
+              <w:t xml:space="preserve"> 21 </w:t>
+            </w:r>
+            <w:r>
+              <w:rPr>
+                <w:rFonts w:ascii="0" w:hAnsi="0"/>
+                <w:b/>
+                <w:color w:val="008000"/>
+                <w:sz w:val="12"/>
+                <w:szCs w:val="12"/>
+              </w:rPr>
+              <w:t>&lt;/duration&gt;</w:t>
+            </w:r>
+          </w:p>
+          <w:p>
+            <w:pPr>
+              <w:pStyle w:val="Standard"/>
+              <w:rPr>
+                <w:sz w:val="12"/>
+                <w:szCs w:val="12"/>
+              </w:rPr>
+            </w:pPr>
+            <w:r>
+              <w:rPr>
+                <w:rFonts w:ascii="0" w:hAnsi="0"/>
+                <w:sz w:val="12"/>
+                <w:szCs w:val="12"/>
+              </w:rPr>
+              <w:tab/>
+            </w:r>
+            <w:r>
+              <w:rPr>
+                <w:rFonts w:ascii="0" w:hAnsi="0"/>
+                <w:sz w:val="12"/>
+                <w:szCs w:val="12"/>
+              </w:rPr>
+              <w:tab/>
+            </w:r>
+            <w:r>
+              <w:rPr>
+                <w:rFonts w:ascii="0" w:hAnsi="0"/>
+                <w:b/>
+                <w:color w:val="008000"/>
+                <w:sz w:val="12"/>
+                <w:szCs w:val="12"/>
+              </w:rPr>
+              <w:t>&lt;price&gt;</w:t>
+            </w:r>
+            <w:r>
+              <w:rPr>
+                <w:rFonts w:ascii="0" w:hAnsi="0"/>
+                <w:sz w:val="12"/>
+                <w:szCs w:val="12"/>
+              </w:rPr>
+              <w:t xml:space="preserve"> 3229 </w:t>
+            </w:r>
+            <w:r>
+              <w:rPr>
+                <w:rFonts w:ascii="0" w:hAnsi="0"/>
+                <w:b/>
+                <w:color w:val="008000"/>
+                <w:sz w:val="12"/>
+                <w:szCs w:val="12"/>
+              </w:rPr>
+              <w:t>&lt;/price&gt;</w:t>
+            </w:r>
+          </w:p>
+          <w:p>
+            <w:pPr>
+              <w:pStyle w:val="Standard"/>
+              <w:rPr>
+                <w:sz w:val="12"/>
+                <w:szCs w:val="12"/>
+              </w:rPr>
+            </w:pPr>
+            <w:r>
+              <w:rPr>
+                <w:rFonts w:ascii="0" w:hAnsi="0"/>
+                <w:sz w:val="12"/>
+                <w:szCs w:val="12"/>
+              </w:rPr>
+              <w:tab/>
+            </w:r>
+            <w:r>
+              <w:rPr>
+                <w:rFonts w:ascii="0" w:hAnsi="0"/>
+                <w:b/>
+                <w:color w:val="008000"/>
+                <w:sz w:val="12"/>
+                <w:szCs w:val="12"/>
+              </w:rPr>
+              <w:t>&lt;/tour&gt;</w:t>
+            </w:r>
+          </w:p>
+          <w:p>
+            <w:pPr>
+              <w:pStyle w:val="Standard"/>
+              <w:rPr>
+                <w:sz w:val="12"/>
+                <w:szCs w:val="12"/>
+              </w:rPr>
+            </w:pPr>
+            <w:r>
+              <w:rPr>
+                <w:rFonts w:ascii="0" w:hAnsi="0"/>
+                <w:sz w:val="12"/>
+                <w:szCs w:val="12"/>
+              </w:rPr>
+              <w:tab/>
+            </w:r>
+            <w:r>
+              <w:rPr>
+                <w:rFonts w:ascii="0" w:hAnsi="0"/>
+                <w:b/>
+                <w:color w:val="008000"/>
+                <w:sz w:val="12"/>
+                <w:szCs w:val="12"/>
+              </w:rPr>
+              <w:t>&lt;reservation</w:t>
+            </w:r>
+            <w:r>
+              <w:rPr>
+                <w:rFonts w:ascii="0" w:hAnsi="0"/>
+                <w:sz w:val="12"/>
+                <w:szCs w:val="12"/>
+              </w:rPr>
+              <w:t xml:space="preserve"> </w:t>
+            </w:r>
+            <w:r>
+              <w:rPr>
+                <w:rFonts w:ascii="0" w:hAnsi="0"/>
+                <w:color w:val="7D9029"/>
+                <w:sz w:val="12"/>
+                <w:szCs w:val="12"/>
+              </w:rPr>
+              <w:t>ResId=</w:t>
+            </w:r>
+            <w:r>
+              <w:rPr>
+                <w:rFonts w:ascii="0" w:hAnsi="0"/>
+                <w:color w:val="BA2121"/>
+                <w:sz w:val="12"/>
+                <w:szCs w:val="12"/>
+              </w:rPr>
+              <w:t>"541"</w:t>
+            </w:r>
+            <w:r>
+              <w:rPr>
+                <w:rFonts w:ascii="0" w:hAnsi="0"/>
+                <w:sz w:val="12"/>
+                <w:szCs w:val="12"/>
+              </w:rPr>
+              <w:t xml:space="preserve"> </w:t>
+            </w:r>
+            <w:r>
+              <w:rPr>
+                <w:rFonts w:ascii="0" w:hAnsi="0"/>
+                <w:color w:val="7D9029"/>
+                <w:sz w:val="12"/>
+                <w:szCs w:val="12"/>
+              </w:rPr>
+              <w:t>TourId=</w:t>
+            </w:r>
+            <w:r>
+              <w:rPr>
+                <w:rFonts w:ascii="0" w:hAnsi="0"/>
+                <w:color w:val="BA2121"/>
+                <w:sz w:val="12"/>
+                <w:szCs w:val="12"/>
+              </w:rPr>
+              <w:t>"1"</w:t>
+            </w:r>
+            <w:r>
+              <w:rPr>
+                <w:rFonts w:ascii="0" w:hAnsi="0"/>
+                <w:b/>
+                <w:color w:val="008000"/>
+                <w:sz w:val="12"/>
+                <w:szCs w:val="12"/>
+              </w:rPr>
+              <w:t>&gt;</w:t>
+            </w:r>
+          </w:p>
+          <w:p>
+            <w:pPr>
+              <w:pStyle w:val="Standard"/>
+              <w:rPr>
+                <w:sz w:val="12"/>
+                <w:szCs w:val="12"/>
+              </w:rPr>
+            </w:pPr>
+            <w:r>
+              <w:rPr>
+                <w:rFonts w:ascii="0" w:hAnsi="0"/>
+                <w:sz w:val="12"/>
+                <w:szCs w:val="12"/>
+              </w:rPr>
+              <w:tab/>
+            </w:r>
+            <w:r>
+              <w:rPr>
+                <w:rFonts w:ascii="0" w:hAnsi="0"/>
+                <w:sz w:val="12"/>
+                <w:szCs w:val="12"/>
+              </w:rPr>
+              <w:tab/>
+            </w:r>
+            <w:r>
+              <w:rPr>
+                <w:rFonts w:ascii="0" w:hAnsi="0"/>
+                <w:b/>
+                <w:color w:val="008000"/>
+                <w:sz w:val="12"/>
+                <w:szCs w:val="12"/>
+              </w:rPr>
+              <w:t>&lt;cname&gt;</w:t>
+            </w:r>
+            <w:r>
+              <w:rPr>
+                <w:rFonts w:ascii="0" w:hAnsi="0"/>
+                <w:sz w:val="12"/>
+                <w:szCs w:val="12"/>
+              </w:rPr>
+              <w:t xml:space="preserve"> Bettina Kemme </w:t>
+            </w:r>
+            <w:r>
+              <w:rPr>
+                <w:rFonts w:ascii="0" w:hAnsi="0"/>
+                <w:b/>
+                <w:color w:val="008000"/>
+                <w:sz w:val="12"/>
+                <w:szCs w:val="12"/>
+              </w:rPr>
+              <w:t>&lt;/cname&gt;</w:t>
+            </w:r>
+          </w:p>
+          <w:p>
+            <w:pPr>
+              <w:pStyle w:val="Standard"/>
+              <w:rPr>
+                <w:sz w:val="12"/>
+                <w:szCs w:val="12"/>
+              </w:rPr>
+            </w:pPr>
+            <w:r>
+              <w:rPr>
+                <w:rFonts w:ascii="0" w:hAnsi="0"/>
+                <w:sz w:val="12"/>
+                <w:szCs w:val="12"/>
+              </w:rPr>
+              <w:tab/>
+            </w:r>
+            <w:r>
+              <w:rPr>
+                <w:rFonts w:ascii="0" w:hAnsi="0"/>
+                <w:sz w:val="12"/>
+                <w:szCs w:val="12"/>
+              </w:rPr>
+              <w:tab/>
+            </w:r>
+            <w:r>
+              <w:rPr>
+                <w:rFonts w:ascii="0" w:hAnsi="0"/>
+                <w:b/>
+                <w:color w:val="008000"/>
+                <w:sz w:val="12"/>
+                <w:szCs w:val="12"/>
+              </w:rPr>
+              <w:t>&lt;caddress&gt;</w:t>
+            </w:r>
+            <w:r>
+              <w:rPr>
+                <w:rFonts w:ascii="0" w:hAnsi="0"/>
+                <w:sz w:val="12"/>
+                <w:szCs w:val="12"/>
+              </w:rPr>
+              <w:t xml:space="preserve"> Montreal </w:t>
+            </w:r>
+            <w:r>
+              <w:rPr>
+                <w:rFonts w:ascii="0" w:hAnsi="0"/>
+                <w:b/>
+                <w:color w:val="008000"/>
+                <w:sz w:val="12"/>
+                <w:szCs w:val="12"/>
+              </w:rPr>
+              <w:t>&lt;/caddress&gt;</w:t>
+            </w:r>
+          </w:p>
+          <w:p>
+            <w:pPr>
+              <w:pStyle w:val="Standard"/>
+              <w:rPr>
+                <w:sz w:val="12"/>
+                <w:szCs w:val="12"/>
+              </w:rPr>
+            </w:pPr>
+            <w:r>
+              <w:rPr>
+                <w:rFonts w:ascii="0" w:hAnsi="0"/>
+                <w:sz w:val="12"/>
+                <w:szCs w:val="12"/>
+              </w:rPr>
+              <w:tab/>
+            </w:r>
+            <w:r>
+              <w:rPr>
+                <w:rFonts w:ascii="0" w:hAnsi="0"/>
+                <w:sz w:val="12"/>
+                <w:szCs w:val="12"/>
+              </w:rPr>
+              <w:tab/>
+            </w:r>
+            <w:r>
+              <w:rPr>
+                <w:rFonts w:ascii="0" w:hAnsi="0"/>
+                <w:b/>
+                <w:color w:val="008000"/>
+                <w:sz w:val="12"/>
+                <w:szCs w:val="12"/>
+              </w:rPr>
+              <w:t>&lt;cost&gt;</w:t>
+            </w:r>
+            <w:r>
+              <w:rPr>
+                <w:rFonts w:ascii="0" w:hAnsi="0"/>
+                <w:sz w:val="12"/>
+                <w:szCs w:val="12"/>
+              </w:rPr>
+              <w:t xml:space="preserve"> 2579 </w:t>
+            </w:r>
+            <w:r>
+              <w:rPr>
+                <w:rFonts w:ascii="0" w:hAnsi="0"/>
+                <w:b/>
+                <w:color w:val="008000"/>
+                <w:sz w:val="12"/>
+                <w:szCs w:val="12"/>
+              </w:rPr>
+              <w:t>&lt;/cost&gt;</w:t>
+            </w:r>
+          </w:p>
+          <w:p>
+            <w:pPr>
+              <w:pStyle w:val="Standard"/>
+              <w:rPr>
+                <w:sz w:val="12"/>
+                <w:szCs w:val="12"/>
+              </w:rPr>
+            </w:pPr>
+            <w:r>
+              <w:rPr>
+                <w:rFonts w:ascii="0" w:hAnsi="0"/>
+                <w:sz w:val="12"/>
+                <w:szCs w:val="12"/>
+              </w:rPr>
+              <w:tab/>
+            </w:r>
+            <w:r>
+              <w:rPr>
+                <w:rFonts w:ascii="0" w:hAnsi="0"/>
+                <w:sz w:val="12"/>
+                <w:szCs w:val="12"/>
+              </w:rPr>
+              <w:tab/>
+            </w:r>
+            <w:r>
+              <w:rPr>
+                <w:rFonts w:ascii="0" w:hAnsi="0"/>
+                <w:b/>
+                <w:color w:val="008000"/>
+                <w:sz w:val="12"/>
+                <w:szCs w:val="12"/>
+              </w:rPr>
+              <w:t>&lt;special</w:t>
+            </w:r>
+            <w:r>
+              <w:rPr>
+                <w:rFonts w:ascii="0" w:hAnsi="0"/>
+                <w:sz w:val="12"/>
+                <w:szCs w:val="12"/>
+              </w:rPr>
+              <w:t xml:space="preserve"> </w:t>
+            </w:r>
+            <w:r>
+              <w:rPr>
+                <w:rFonts w:ascii="0" w:hAnsi="0"/>
+                <w:color w:val="7D9029"/>
+                <w:sz w:val="12"/>
+                <w:szCs w:val="12"/>
+              </w:rPr>
+              <w:t>price=</w:t>
+            </w:r>
+            <w:r>
+              <w:rPr>
+                <w:rFonts w:ascii="0" w:hAnsi="0"/>
+                <w:color w:val="BA2121"/>
+                <w:sz w:val="12"/>
+                <w:szCs w:val="12"/>
+              </w:rPr>
+              <w:t>"5"</w:t>
+            </w:r>
+            <w:r>
+              <w:rPr>
+                <w:rFonts w:ascii="0" w:hAnsi="0"/>
+                <w:b/>
+                <w:color w:val="008000"/>
+                <w:sz w:val="12"/>
+                <w:szCs w:val="12"/>
+              </w:rPr>
+              <w:t>&gt;</w:t>
+            </w:r>
+            <w:r>
+              <w:rPr>
+                <w:rFonts w:ascii="0" w:hAnsi="0"/>
+                <w:sz w:val="12"/>
+                <w:szCs w:val="12"/>
+              </w:rPr>
+              <w:t xml:space="preserve"> vegetarian </w:t>
+            </w:r>
+            <w:r>
+              <w:rPr>
+                <w:rFonts w:ascii="0" w:hAnsi="0"/>
+                <w:b/>
+                <w:color w:val="008000"/>
+                <w:sz w:val="12"/>
+                <w:szCs w:val="12"/>
+              </w:rPr>
+              <w:t>&lt;/special&gt;</w:t>
+            </w:r>
+          </w:p>
+          <w:p>
+            <w:pPr>
+              <w:pStyle w:val="Standard"/>
+              <w:rPr>
+                <w:sz w:val="12"/>
+                <w:szCs w:val="12"/>
+              </w:rPr>
+            </w:pPr>
+            <w:r>
+              <w:rPr>
+                <w:rFonts w:ascii="0" w:hAnsi="0"/>
+                <w:sz w:val="12"/>
+                <w:szCs w:val="12"/>
+              </w:rPr>
               <w:lastRenderedPageBreak/>
-              <w:tab/>
-            </w:r>
-            <w:r>
-              <w:rPr>
-                <w:rFonts w:ascii="0" w:hAnsi="0"/>
-                <w:sz w:val="12"/>
-                <w:szCs w:val="12"/>
-              </w:rPr>
-              <w:tab/>
-            </w:r>
-            <w:r>
-              <w:rPr>
-                <w:rFonts w:ascii="0" w:hAnsi="0"/>
-                <w:b/>
-                <w:color w:val="008000"/>
-                <w:sz w:val="12"/>
-                <w:szCs w:val="12"/>
-              </w:rPr>
-              <w:t>&lt;start-date&gt;</w:t>
-            </w:r>
-            <w:r>
-              <w:rPr>
-                <w:rFonts w:ascii="0" w:hAnsi="0"/>
-                <w:sz w:val="12"/>
-                <w:szCs w:val="12"/>
-              </w:rPr>
-              <w:t xml:space="preserve"> 16-April </w:t>
-            </w:r>
-            <w:r>
-              <w:rPr>
-                <w:rFonts w:ascii="0" w:hAnsi="0"/>
-                <w:b/>
-                <w:color w:val="008000"/>
-                <w:sz w:val="12"/>
-                <w:szCs w:val="12"/>
-              </w:rPr>
-              <w:t>&lt;/start-date&gt;</w:t>
-            </w:r>
-          </w:p>
-          <w:p>
-            <w:pPr>
-              <w:pStyle w:val="Standard"/>
-              <w:rPr>
-                <w:sz w:val="12"/>
-                <w:szCs w:val="12"/>
-                <w:lang w:val="fr-FR"/>
-              </w:rPr>
-            </w:pPr>
-            <w:r>
-              <w:rPr>
-                <w:rFonts w:ascii="0" w:hAnsi="0"/>
-                <w:sz w:val="12"/>
-                <w:szCs w:val="12"/>
-              </w:rPr>
-              <w:tab/>
-            </w:r>
-            <w:r>
-              <w:rPr>
-                <w:rFonts w:ascii="0" w:hAnsi="0"/>
-                <w:sz w:val="12"/>
-                <w:szCs w:val="12"/>
-              </w:rPr>
-              <w:tab/>
-            </w:r>
-            <w:r>
-              <w:rPr>
-                <w:rFonts w:ascii="0" w:hAnsi="0"/>
-                <w:b/>
-                <w:color w:val="008000"/>
-                <w:sz w:val="12"/>
-                <w:szCs w:val="12"/>
-                <w:lang w:val="fr-FR"/>
-              </w:rPr>
-              <w:t>&lt;duration&gt;</w:t>
-            </w:r>
-            <w:r>
-              <w:rPr>
-                <w:rFonts w:ascii="0" w:hAnsi="0"/>
-                <w:sz w:val="12"/>
-                <w:szCs w:val="12"/>
-                <w:lang w:val="fr-FR"/>
-              </w:rPr>
-              <w:t xml:space="preserve"> 14 </w:t>
-            </w:r>
-            <w:r>
-              <w:rPr>
-                <w:rFonts w:ascii="0" w:hAnsi="0"/>
-                <w:b/>
-                <w:color w:val="008000"/>
-                <w:sz w:val="12"/>
-                <w:szCs w:val="12"/>
-                <w:lang w:val="fr-FR"/>
-              </w:rPr>
-              <w:t>&lt;/duration&gt;</w:t>
-            </w:r>
-          </w:p>
-          <w:p>
-            <w:pPr>
-              <w:pStyle w:val="Standard"/>
-              <w:rPr>
-                <w:sz w:val="12"/>
-                <w:szCs w:val="12"/>
-                <w:lang w:val="fr-FR"/>
-              </w:rPr>
-            </w:pPr>
-            <w:r>
-              <w:rPr>
-                <w:rFonts w:ascii="0" w:hAnsi="0"/>
-                <w:sz w:val="12"/>
-                <w:szCs w:val="12"/>
-                <w:lang w:val="fr-FR"/>
-              </w:rPr>
-              <w:tab/>
-            </w:r>
-            <w:r>
-              <w:rPr>
-                <w:rFonts w:ascii="0" w:hAnsi="0"/>
-                <w:sz w:val="12"/>
-                <w:szCs w:val="12"/>
-                <w:lang w:val="fr-FR"/>
-              </w:rPr>
-              <w:tab/>
-            </w:r>
-            <w:r>
-              <w:rPr>
-                <w:rFonts w:ascii="0" w:hAnsi="0"/>
-                <w:b/>
-                <w:color w:val="008000"/>
-                <w:sz w:val="12"/>
-                <w:szCs w:val="12"/>
-                <w:lang w:val="fr-FR"/>
-              </w:rPr>
-              <w:t>&lt;price&gt;</w:t>
-            </w:r>
-            <w:r>
-              <w:rPr>
-                <w:rFonts w:ascii="0" w:hAnsi="0"/>
-                <w:sz w:val="12"/>
-                <w:szCs w:val="12"/>
-                <w:lang w:val="fr-FR"/>
-              </w:rPr>
-              <w:t xml:space="preserve"> 2229 </w:t>
-            </w:r>
-            <w:r>
-              <w:rPr>
-                <w:rFonts w:ascii="0" w:hAnsi="0"/>
-                <w:b/>
-                <w:color w:val="008000"/>
-                <w:sz w:val="12"/>
-                <w:szCs w:val="12"/>
-                <w:lang w:val="fr-FR"/>
-              </w:rPr>
-              <w:t>&lt;/price&gt;</w:t>
-            </w:r>
-          </w:p>
-          <w:p>
-            <w:pPr>
-              <w:pStyle w:val="Standard"/>
-              <w:rPr>
-                <w:sz w:val="12"/>
-                <w:szCs w:val="12"/>
-                <w:lang w:val="fr-FR"/>
-              </w:rPr>
-            </w:pPr>
-            <w:r>
-              <w:rPr>
-                <w:rFonts w:ascii="0" w:hAnsi="0"/>
-                <w:sz w:val="12"/>
-                <w:szCs w:val="12"/>
-                <w:lang w:val="fr-FR"/>
-              </w:rPr>
-              <w:tab/>
-            </w:r>
-            <w:r>
-              <w:rPr>
-                <w:rFonts w:ascii="0" w:hAnsi="0"/>
-                <w:b/>
-                <w:color w:val="008000"/>
-                <w:sz w:val="12"/>
-                <w:szCs w:val="12"/>
-                <w:lang w:val="fr-FR"/>
-              </w:rPr>
-              <w:t>&lt;/tour&gt;</w:t>
-            </w:r>
-          </w:p>
-          <w:p>
-            <w:pPr>
-              <w:pStyle w:val="Standard"/>
-              <w:rPr>
-                <w:sz w:val="12"/>
-                <w:szCs w:val="12"/>
-                <w:lang w:val="fr-FR"/>
-              </w:rPr>
-            </w:pPr>
-            <w:r>
-              <w:rPr>
-                <w:rFonts w:ascii="0" w:hAnsi="0"/>
-                <w:sz w:val="12"/>
-                <w:szCs w:val="12"/>
-                <w:lang w:val="fr-FR"/>
-              </w:rPr>
-              <w:tab/>
-            </w:r>
-            <w:r>
-              <w:rPr>
-                <w:rFonts w:ascii="0" w:hAnsi="0"/>
-                <w:b/>
-                <w:color w:val="008000"/>
-                <w:sz w:val="12"/>
-                <w:szCs w:val="12"/>
-                <w:lang w:val="fr-FR"/>
-              </w:rPr>
-              <w:t>&lt;tour</w:t>
-            </w:r>
-            <w:r>
-              <w:rPr>
-                <w:rFonts w:ascii="0" w:hAnsi="0"/>
-                <w:sz w:val="12"/>
-                <w:szCs w:val="12"/>
-                <w:lang w:val="fr-FR"/>
-              </w:rPr>
-              <w:t xml:space="preserve"> </w:t>
-            </w:r>
-            <w:r>
-              <w:rPr>
-                <w:rFonts w:ascii="0" w:hAnsi="0"/>
-                <w:color w:val="7D9029"/>
-                <w:sz w:val="12"/>
-                <w:szCs w:val="12"/>
-                <w:lang w:val="fr-FR"/>
-              </w:rPr>
-              <w:t>TourId=</w:t>
-            </w:r>
-            <w:r>
-              <w:rPr>
-                <w:rFonts w:ascii="0" w:hAnsi="0"/>
-                <w:color w:val="BA2121"/>
-                <w:sz w:val="12"/>
-                <w:szCs w:val="12"/>
-                <w:lang w:val="fr-FR"/>
-              </w:rPr>
-              <w:t>"2"</w:t>
-            </w:r>
-            <w:r>
-              <w:rPr>
-                <w:rFonts w:ascii="0" w:hAnsi="0"/>
-                <w:b/>
-                <w:color w:val="008000"/>
-                <w:sz w:val="12"/>
-                <w:szCs w:val="12"/>
-                <w:lang w:val="fr-FR"/>
-              </w:rPr>
-              <w:t>&gt;</w:t>
-            </w:r>
-          </w:p>
-          <w:p>
-            <w:pPr>
-              <w:pStyle w:val="Standard"/>
-              <w:rPr>
-                <w:sz w:val="12"/>
-                <w:szCs w:val="12"/>
-              </w:rPr>
-            </w:pPr>
-            <w:r>
-              <w:rPr>
-                <w:rFonts w:ascii="0" w:hAnsi="0"/>
-                <w:sz w:val="12"/>
-                <w:szCs w:val="12"/>
-                <w:lang w:val="fr-FR"/>
-              </w:rPr>
-              <w:tab/>
-            </w:r>
-            <w:r>
-              <w:rPr>
-                <w:rFonts w:ascii="0" w:hAnsi="0"/>
-                <w:sz w:val="12"/>
-                <w:szCs w:val="12"/>
-                <w:lang w:val="fr-FR"/>
-              </w:rPr>
-              <w:tab/>
-            </w:r>
-            <w:r>
-              <w:rPr>
-                <w:rFonts w:ascii="0" w:hAnsi="0"/>
-                <w:b/>
-                <w:color w:val="008000"/>
-                <w:sz w:val="12"/>
-                <w:szCs w:val="12"/>
-              </w:rPr>
-              <w:t>&lt;type&gt;</w:t>
-            </w:r>
-            <w:r>
-              <w:rPr>
-                <w:rFonts w:ascii="0" w:hAnsi="0"/>
-                <w:sz w:val="12"/>
-                <w:szCs w:val="12"/>
-              </w:rPr>
-              <w:t xml:space="preserve"> Brazil junge </w:t>
-            </w:r>
-            <w:r>
-              <w:rPr>
-                <w:rFonts w:ascii="0" w:hAnsi="0"/>
-                <w:b/>
-                <w:color w:val="008000"/>
-                <w:sz w:val="12"/>
-                <w:szCs w:val="12"/>
-              </w:rPr>
-              <w:t>&lt;/type&gt;</w:t>
-            </w:r>
-          </w:p>
-          <w:p>
-            <w:pPr>
-              <w:pStyle w:val="Standard"/>
-              <w:rPr>
-                <w:sz w:val="12"/>
-                <w:szCs w:val="12"/>
-              </w:rPr>
-            </w:pPr>
-            <w:r>
-              <w:rPr>
-                <w:rFonts w:ascii="0" w:hAnsi="0"/>
-                <w:sz w:val="12"/>
-                <w:szCs w:val="12"/>
-              </w:rPr>
-              <w:tab/>
-            </w:r>
-            <w:r>
-              <w:rPr>
-                <w:rFonts w:ascii="0" w:hAnsi="0"/>
-                <w:sz w:val="12"/>
-                <w:szCs w:val="12"/>
-              </w:rPr>
-              <w:tab/>
-            </w:r>
-            <w:r>
-              <w:rPr>
-                <w:rFonts w:ascii="0" w:hAnsi="0"/>
-                <w:b/>
-                <w:color w:val="008000"/>
-                <w:sz w:val="12"/>
-                <w:szCs w:val="12"/>
-              </w:rPr>
-              <w:t>&lt;start-date&gt;</w:t>
-            </w:r>
-            <w:r>
-              <w:rPr>
-                <w:rFonts w:ascii="0" w:hAnsi="0"/>
-                <w:sz w:val="12"/>
-                <w:szCs w:val="12"/>
-              </w:rPr>
-              <w:t xml:space="preserve"> 30-April </w:t>
-            </w:r>
-            <w:r>
-              <w:rPr>
-                <w:rFonts w:ascii="0" w:hAnsi="0"/>
-                <w:b/>
-                <w:color w:val="008000"/>
-                <w:sz w:val="12"/>
-                <w:szCs w:val="12"/>
-              </w:rPr>
-              <w:t>&lt;/start-date&gt;</w:t>
-            </w:r>
-          </w:p>
-          <w:p>
-            <w:pPr>
-              <w:pStyle w:val="Standard"/>
-              <w:rPr>
-                <w:sz w:val="12"/>
-                <w:szCs w:val="12"/>
-                <w:lang w:val="fr-FR"/>
-              </w:rPr>
-            </w:pPr>
-            <w:r>
-              <w:rPr>
-                <w:rFonts w:ascii="0" w:hAnsi="0"/>
-                <w:sz w:val="12"/>
-                <w:szCs w:val="12"/>
-              </w:rPr>
-              <w:tab/>
-            </w:r>
-            <w:r>
-              <w:rPr>
-                <w:rFonts w:ascii="0" w:hAnsi="0"/>
-                <w:sz w:val="12"/>
-                <w:szCs w:val="12"/>
-              </w:rPr>
-              <w:tab/>
-            </w:r>
-            <w:r>
-              <w:rPr>
-                <w:rFonts w:ascii="0" w:hAnsi="0"/>
-                <w:b/>
-                <w:color w:val="008000"/>
-                <w:sz w:val="12"/>
-                <w:szCs w:val="12"/>
-                <w:lang w:val="fr-FR"/>
-              </w:rPr>
-              <w:t>&lt;duration&gt;</w:t>
-            </w:r>
-            <w:r>
-              <w:rPr>
-                <w:rFonts w:ascii="0" w:hAnsi="0"/>
-                <w:sz w:val="12"/>
-                <w:szCs w:val="12"/>
-                <w:lang w:val="fr-FR"/>
-              </w:rPr>
-              <w:t xml:space="preserve"> 21 </w:t>
-            </w:r>
-            <w:r>
-              <w:rPr>
-                <w:rFonts w:ascii="0" w:hAnsi="0"/>
-                <w:b/>
-                <w:color w:val="008000"/>
-                <w:sz w:val="12"/>
-                <w:szCs w:val="12"/>
-                <w:lang w:val="fr-FR"/>
-              </w:rPr>
-              <w:t>&lt;/duration&gt;</w:t>
-            </w:r>
-          </w:p>
-          <w:p>
-            <w:pPr>
-              <w:pStyle w:val="Standard"/>
-              <w:rPr>
-                <w:sz w:val="12"/>
-                <w:szCs w:val="12"/>
-                <w:lang w:val="fr-FR"/>
-              </w:rPr>
-            </w:pPr>
-            <w:r>
-              <w:rPr>
-                <w:rFonts w:ascii="0" w:hAnsi="0"/>
-                <w:sz w:val="12"/>
-                <w:szCs w:val="12"/>
-                <w:lang w:val="fr-FR"/>
-              </w:rPr>
-              <w:tab/>
-            </w:r>
-            <w:r>
-              <w:rPr>
-                <w:rFonts w:ascii="0" w:hAnsi="0"/>
-                <w:sz w:val="12"/>
-                <w:szCs w:val="12"/>
-                <w:lang w:val="fr-FR"/>
-              </w:rPr>
-              <w:tab/>
-            </w:r>
-            <w:r>
-              <w:rPr>
-                <w:rFonts w:ascii="0" w:hAnsi="0"/>
-                <w:b/>
-                <w:color w:val="008000"/>
-                <w:sz w:val="12"/>
-                <w:szCs w:val="12"/>
-                <w:lang w:val="fr-FR"/>
-              </w:rPr>
-              <w:t>&lt;price&gt;</w:t>
-            </w:r>
-            <w:r>
-              <w:rPr>
-                <w:rFonts w:ascii="0" w:hAnsi="0"/>
-                <w:sz w:val="12"/>
-                <w:szCs w:val="12"/>
-                <w:lang w:val="fr-FR"/>
-              </w:rPr>
-              <w:t xml:space="preserve"> 2999 </w:t>
-            </w:r>
-            <w:r>
-              <w:rPr>
-                <w:rFonts w:ascii="0" w:hAnsi="0"/>
-                <w:b/>
-                <w:color w:val="008000"/>
-                <w:sz w:val="12"/>
-                <w:szCs w:val="12"/>
-                <w:lang w:val="fr-FR"/>
-              </w:rPr>
-              <w:t>&lt;/price&gt;</w:t>
-            </w:r>
-          </w:p>
-          <w:p>
-            <w:pPr>
-              <w:pStyle w:val="Standard"/>
-              <w:rPr>
-                <w:sz w:val="12"/>
-                <w:szCs w:val="12"/>
-                <w:lang w:val="fr-FR"/>
-              </w:rPr>
-            </w:pPr>
-            <w:r>
-              <w:rPr>
-                <w:rFonts w:ascii="0" w:hAnsi="0"/>
-                <w:sz w:val="12"/>
-                <w:szCs w:val="12"/>
-                <w:lang w:val="fr-FR"/>
-              </w:rPr>
-              <w:tab/>
-            </w:r>
-            <w:r>
-              <w:rPr>
-                <w:rFonts w:ascii="0" w:hAnsi="0"/>
-                <w:b/>
-                <w:color w:val="008000"/>
-                <w:sz w:val="12"/>
-                <w:szCs w:val="12"/>
-                <w:lang w:val="fr-FR"/>
-              </w:rPr>
-              <w:t>&lt;/tour&gt;</w:t>
-            </w:r>
-          </w:p>
-          <w:p>
-            <w:pPr>
-              <w:pStyle w:val="Standard"/>
-              <w:rPr>
-                <w:sz w:val="12"/>
-                <w:szCs w:val="12"/>
-                <w:lang w:val="fr-FR"/>
-              </w:rPr>
-            </w:pPr>
-            <w:r>
-              <w:rPr>
-                <w:rFonts w:ascii="0" w:hAnsi="0"/>
-                <w:sz w:val="12"/>
-                <w:szCs w:val="12"/>
-                <w:lang w:val="fr-FR"/>
-              </w:rPr>
-              <w:tab/>
-            </w:r>
-            <w:r>
-              <w:rPr>
-                <w:rFonts w:ascii="0" w:hAnsi="0"/>
-                <w:b/>
-                <w:color w:val="008000"/>
-                <w:sz w:val="12"/>
-                <w:szCs w:val="12"/>
-                <w:lang w:val="fr-FR"/>
-              </w:rPr>
-              <w:t>&lt;tour</w:t>
-            </w:r>
-            <w:r>
-              <w:rPr>
-                <w:rFonts w:ascii="0" w:hAnsi="0"/>
-                <w:sz w:val="12"/>
-                <w:szCs w:val="12"/>
-                <w:lang w:val="fr-FR"/>
-              </w:rPr>
-              <w:t xml:space="preserve"> </w:t>
-            </w:r>
-            <w:r>
-              <w:rPr>
-                <w:rFonts w:ascii="0" w:hAnsi="0"/>
-                <w:color w:val="7D9029"/>
-                <w:sz w:val="12"/>
-                <w:szCs w:val="12"/>
-                <w:lang w:val="fr-FR"/>
-              </w:rPr>
-              <w:t>TourId=</w:t>
-            </w:r>
-            <w:r>
-              <w:rPr>
-                <w:rFonts w:ascii="0" w:hAnsi="0"/>
-                <w:color w:val="BA2121"/>
-                <w:sz w:val="12"/>
-                <w:szCs w:val="12"/>
-                <w:lang w:val="fr-FR"/>
-              </w:rPr>
-              <w:t>"3"</w:t>
-            </w:r>
-            <w:r>
-              <w:rPr>
-                <w:rFonts w:ascii="0" w:hAnsi="0"/>
-                <w:b/>
-                <w:color w:val="008000"/>
-                <w:sz w:val="12"/>
-                <w:szCs w:val="12"/>
-                <w:lang w:val="fr-FR"/>
-              </w:rPr>
-              <w:t>&gt;</w:t>
-            </w:r>
-          </w:p>
-          <w:p>
-            <w:pPr>
-              <w:pStyle w:val="Standard"/>
-              <w:rPr>
-                <w:sz w:val="12"/>
-                <w:szCs w:val="12"/>
-              </w:rPr>
-            </w:pPr>
-            <w:r>
-              <w:rPr>
-                <w:rFonts w:ascii="0" w:hAnsi="0"/>
-                <w:sz w:val="12"/>
-                <w:szCs w:val="12"/>
-                <w:lang w:val="fr-FR"/>
-              </w:rPr>
-              <w:tab/>
-            </w:r>
-            <w:r>
-              <w:rPr>
-                <w:rFonts w:ascii="0" w:hAnsi="0"/>
-                <w:sz w:val="12"/>
-                <w:szCs w:val="12"/>
-                <w:lang w:val="fr-FR"/>
-              </w:rPr>
-              <w:tab/>
-            </w:r>
-            <w:r>
-              <w:rPr>
-                <w:rFonts w:ascii="0" w:hAnsi="0"/>
-                <w:b/>
-                <w:color w:val="008000"/>
-                <w:sz w:val="12"/>
-                <w:szCs w:val="12"/>
-              </w:rPr>
-              <w:t>&lt;type&gt;</w:t>
-            </w:r>
-            <w:r>
-              <w:rPr>
-                <w:rFonts w:ascii="0" w:hAnsi="0"/>
-                <w:sz w:val="12"/>
-                <w:szCs w:val="12"/>
-              </w:rPr>
-              <w:t xml:space="preserve"> Kenia safari </w:t>
-            </w:r>
-            <w:r>
-              <w:rPr>
-                <w:rFonts w:ascii="0" w:hAnsi="0"/>
-                <w:b/>
-                <w:color w:val="008000"/>
-                <w:sz w:val="12"/>
-                <w:szCs w:val="12"/>
-              </w:rPr>
-              <w:t>&lt;/type&gt;</w:t>
-            </w:r>
-          </w:p>
-          <w:p>
-            <w:pPr>
-              <w:pStyle w:val="Standard"/>
-              <w:rPr>
-                <w:sz w:val="12"/>
-                <w:szCs w:val="12"/>
-              </w:rPr>
-            </w:pPr>
-            <w:r>
-              <w:rPr>
-                <w:rFonts w:ascii="0" w:hAnsi="0"/>
-                <w:sz w:val="12"/>
-                <w:szCs w:val="12"/>
-              </w:rPr>
-              <w:tab/>
-            </w:r>
-            <w:r>
-              <w:rPr>
-                <w:rFonts w:ascii="0" w:hAnsi="0"/>
-                <w:sz w:val="12"/>
-                <w:szCs w:val="12"/>
-              </w:rPr>
-              <w:tab/>
-            </w:r>
-            <w:r>
-              <w:rPr>
-                <w:rFonts w:ascii="0" w:hAnsi="0"/>
-                <w:b/>
-                <w:color w:val="008000"/>
-                <w:sz w:val="12"/>
-                <w:szCs w:val="12"/>
-              </w:rPr>
-              <w:t>&lt;start-date&gt;</w:t>
-            </w:r>
-            <w:r>
-              <w:rPr>
-                <w:rFonts w:ascii="0" w:hAnsi="0"/>
-                <w:sz w:val="12"/>
-                <w:szCs w:val="12"/>
-              </w:rPr>
-              <w:t xml:space="preserve"> 30-April </w:t>
-            </w:r>
-            <w:r>
-              <w:rPr>
-                <w:rFonts w:ascii="0" w:hAnsi="0"/>
-                <w:b/>
-                <w:color w:val="008000"/>
-                <w:sz w:val="12"/>
-                <w:szCs w:val="12"/>
-              </w:rPr>
-              <w:t>&lt;/start-date&gt;</w:t>
-            </w:r>
-          </w:p>
-          <w:p>
-            <w:pPr>
-              <w:pStyle w:val="Standard"/>
-              <w:rPr>
-                <w:sz w:val="12"/>
-                <w:szCs w:val="12"/>
-              </w:rPr>
-            </w:pPr>
-            <w:r>
-              <w:rPr>
-                <w:rFonts w:ascii="0" w:hAnsi="0"/>
-                <w:sz w:val="12"/>
-                <w:szCs w:val="12"/>
-              </w:rPr>
-              <w:tab/>
-            </w:r>
-            <w:r>
-              <w:rPr>
-                <w:rFonts w:ascii="0" w:hAnsi="0"/>
-                <w:sz w:val="12"/>
-                <w:szCs w:val="12"/>
-              </w:rPr>
-              <w:tab/>
-            </w:r>
-            <w:r>
-              <w:rPr>
-                <w:rFonts w:ascii="0" w:hAnsi="0"/>
-                <w:b/>
-                <w:color w:val="008000"/>
-                <w:sz w:val="12"/>
-                <w:szCs w:val="12"/>
-              </w:rPr>
-              <w:t>&lt;duration&gt;</w:t>
-            </w:r>
-            <w:r>
-              <w:rPr>
-                <w:rFonts w:ascii="0" w:hAnsi="0"/>
-                <w:sz w:val="12"/>
-                <w:szCs w:val="12"/>
-              </w:rPr>
-              <w:t xml:space="preserve"> 21 </w:t>
-            </w:r>
-            <w:r>
-              <w:rPr>
-                <w:rFonts w:ascii="0" w:hAnsi="0"/>
-                <w:b/>
-                <w:color w:val="008000"/>
-                <w:sz w:val="12"/>
-                <w:szCs w:val="12"/>
-              </w:rPr>
-              <w:t>&lt;/duration&gt;</w:t>
-            </w:r>
-          </w:p>
-          <w:p>
-            <w:pPr>
-              <w:pStyle w:val="Standard"/>
-              <w:rPr>
-                <w:sz w:val="12"/>
-                <w:szCs w:val="12"/>
-              </w:rPr>
-            </w:pPr>
-            <w:r>
-              <w:rPr>
-                <w:rFonts w:ascii="0" w:hAnsi="0"/>
-                <w:sz w:val="12"/>
-                <w:szCs w:val="12"/>
-              </w:rPr>
-              <w:tab/>
-            </w:r>
-            <w:r>
-              <w:rPr>
-                <w:rFonts w:ascii="0" w:hAnsi="0"/>
-                <w:sz w:val="12"/>
-                <w:szCs w:val="12"/>
-              </w:rPr>
-              <w:tab/>
-            </w:r>
-            <w:r>
-              <w:rPr>
-                <w:rFonts w:ascii="0" w:hAnsi="0"/>
-                <w:b/>
-                <w:color w:val="008000"/>
-                <w:sz w:val="12"/>
-                <w:szCs w:val="12"/>
-              </w:rPr>
-              <w:t>&lt;price&gt;</w:t>
-            </w:r>
-            <w:r>
-              <w:rPr>
-                <w:rFonts w:ascii="0" w:hAnsi="0"/>
-                <w:sz w:val="12"/>
-                <w:szCs w:val="12"/>
-              </w:rPr>
-              <w:t xml:space="preserve"> 3229 </w:t>
-            </w:r>
-            <w:r>
-              <w:rPr>
-                <w:rFonts w:ascii="0" w:hAnsi="0"/>
-                <w:b/>
-                <w:color w:val="008000"/>
-                <w:sz w:val="12"/>
-                <w:szCs w:val="12"/>
-              </w:rPr>
-              <w:t>&lt;/price&gt;</w:t>
-            </w:r>
-          </w:p>
-          <w:p>
-            <w:pPr>
-              <w:pStyle w:val="Standard"/>
-              <w:rPr>
-                <w:sz w:val="12"/>
-                <w:szCs w:val="12"/>
-              </w:rPr>
-            </w:pPr>
-            <w:r>
-              <w:rPr>
-                <w:rFonts w:ascii="0" w:hAnsi="0"/>
-                <w:sz w:val="12"/>
-                <w:szCs w:val="12"/>
-              </w:rPr>
-              <w:tab/>
-            </w:r>
-            <w:r>
-              <w:rPr>
-                <w:rFonts w:ascii="0" w:hAnsi="0"/>
-                <w:b/>
-                <w:color w:val="008000"/>
-                <w:sz w:val="12"/>
-                <w:szCs w:val="12"/>
-              </w:rPr>
-              <w:t>&lt;/tour&gt;</w:t>
-            </w:r>
-          </w:p>
-          <w:p>
-            <w:pPr>
-              <w:pStyle w:val="Standard"/>
-              <w:rPr>
-                <w:sz w:val="12"/>
-                <w:szCs w:val="12"/>
-              </w:rPr>
-            </w:pPr>
-            <w:r>
-              <w:rPr>
-                <w:rFonts w:ascii="0" w:hAnsi="0"/>
-                <w:sz w:val="12"/>
-                <w:szCs w:val="12"/>
-              </w:rPr>
-              <w:tab/>
-            </w:r>
-            <w:r>
-              <w:rPr>
-                <w:rFonts w:ascii="0" w:hAnsi="0"/>
-                <w:b/>
-                <w:color w:val="008000"/>
-                <w:sz w:val="12"/>
-                <w:szCs w:val="12"/>
-              </w:rPr>
-              <w:t>&lt;reservation</w:t>
-            </w:r>
-            <w:r>
-              <w:rPr>
-                <w:rFonts w:ascii="0" w:hAnsi="0"/>
-                <w:sz w:val="12"/>
-                <w:szCs w:val="12"/>
-              </w:rPr>
-              <w:t xml:space="preserve"> </w:t>
-            </w:r>
-            <w:r>
-              <w:rPr>
-                <w:rFonts w:ascii="0" w:hAnsi="0"/>
-                <w:color w:val="7D9029"/>
-                <w:sz w:val="12"/>
-                <w:szCs w:val="12"/>
-              </w:rPr>
-              <w:t>ResId=</w:t>
-            </w:r>
-            <w:r>
-              <w:rPr>
-                <w:rFonts w:ascii="0" w:hAnsi="0"/>
-                <w:color w:val="BA2121"/>
-                <w:sz w:val="12"/>
-                <w:szCs w:val="12"/>
-              </w:rPr>
-              <w:t>"541"</w:t>
-            </w:r>
-            <w:r>
-              <w:rPr>
-                <w:rFonts w:ascii="0" w:hAnsi="0"/>
-                <w:sz w:val="12"/>
-                <w:szCs w:val="12"/>
-              </w:rPr>
-              <w:t xml:space="preserve"> </w:t>
-            </w:r>
-            <w:r>
-              <w:rPr>
-                <w:rFonts w:ascii="0" w:hAnsi="0"/>
-                <w:color w:val="7D9029"/>
-                <w:sz w:val="12"/>
-                <w:szCs w:val="12"/>
-              </w:rPr>
-              <w:t>TourId=</w:t>
-            </w:r>
-            <w:r>
-              <w:rPr>
-                <w:rFonts w:ascii="0" w:hAnsi="0"/>
-                <w:color w:val="BA2121"/>
-                <w:sz w:val="12"/>
-                <w:szCs w:val="12"/>
-              </w:rPr>
-              <w:t>"1"</w:t>
-            </w:r>
-            <w:r>
-              <w:rPr>
-                <w:rFonts w:ascii="0" w:hAnsi="0"/>
-                <w:b/>
-                <w:color w:val="008000"/>
-                <w:sz w:val="12"/>
-                <w:szCs w:val="12"/>
-              </w:rPr>
-              <w:t>&gt;</w:t>
-            </w:r>
-          </w:p>
-          <w:p>
-            <w:pPr>
-              <w:pStyle w:val="Standard"/>
-              <w:rPr>
-                <w:sz w:val="12"/>
-                <w:szCs w:val="12"/>
-              </w:rPr>
-            </w:pPr>
-            <w:r>
-              <w:rPr>
-                <w:rFonts w:ascii="0" w:hAnsi="0"/>
-                <w:sz w:val="12"/>
-                <w:szCs w:val="12"/>
-              </w:rPr>
-              <w:tab/>
-            </w:r>
-            <w:r>
-              <w:rPr>
-                <w:rFonts w:ascii="0" w:hAnsi="0"/>
-                <w:sz w:val="12"/>
-                <w:szCs w:val="12"/>
-              </w:rPr>
-              <w:tab/>
-            </w:r>
-            <w:r>
-              <w:rPr>
-                <w:rFonts w:ascii="0" w:hAnsi="0"/>
-                <w:b/>
-                <w:color w:val="008000"/>
-                <w:sz w:val="12"/>
-                <w:szCs w:val="12"/>
-              </w:rPr>
-              <w:t>&lt;cname&gt;</w:t>
-            </w:r>
-            <w:r>
-              <w:rPr>
-                <w:rFonts w:ascii="0" w:hAnsi="0"/>
-                <w:sz w:val="12"/>
-                <w:szCs w:val="12"/>
-              </w:rPr>
-              <w:t xml:space="preserve"> Bettina Kemme </w:t>
-            </w:r>
-            <w:r>
-              <w:rPr>
-                <w:rFonts w:ascii="0" w:hAnsi="0"/>
-                <w:b/>
-                <w:color w:val="008000"/>
-                <w:sz w:val="12"/>
-                <w:szCs w:val="12"/>
-              </w:rPr>
-              <w:t>&lt;/cname&gt;</w:t>
-            </w:r>
-          </w:p>
-          <w:p>
-            <w:pPr>
-              <w:pStyle w:val="Standard"/>
-              <w:rPr>
-                <w:sz w:val="12"/>
-                <w:szCs w:val="12"/>
-              </w:rPr>
-            </w:pPr>
-            <w:r>
-              <w:rPr>
-                <w:rFonts w:ascii="0" w:hAnsi="0"/>
-                <w:sz w:val="12"/>
-                <w:szCs w:val="12"/>
-              </w:rPr>
-              <w:tab/>
-            </w:r>
-            <w:r>
-              <w:rPr>
-                <w:rFonts w:ascii="0" w:hAnsi="0"/>
-                <w:sz w:val="12"/>
-                <w:szCs w:val="12"/>
-              </w:rPr>
-              <w:tab/>
-            </w:r>
-            <w:r>
-              <w:rPr>
-                <w:rFonts w:ascii="0" w:hAnsi="0"/>
-                <w:b/>
-                <w:color w:val="008000"/>
-                <w:sz w:val="12"/>
-                <w:szCs w:val="12"/>
-              </w:rPr>
-              <w:t>&lt;caddress&gt;</w:t>
-            </w:r>
-            <w:r>
-              <w:rPr>
-                <w:rFonts w:ascii="0" w:hAnsi="0"/>
-                <w:sz w:val="12"/>
-                <w:szCs w:val="12"/>
-              </w:rPr>
-              <w:t xml:space="preserve"> Montreal </w:t>
-            </w:r>
-            <w:r>
-              <w:rPr>
-                <w:rFonts w:ascii="0" w:hAnsi="0"/>
-                <w:b/>
-                <w:color w:val="008000"/>
-                <w:sz w:val="12"/>
-                <w:szCs w:val="12"/>
-              </w:rPr>
-              <w:t>&lt;/caddress&gt;</w:t>
-            </w:r>
-          </w:p>
-          <w:p>
-            <w:pPr>
-              <w:pStyle w:val="Standard"/>
-              <w:rPr>
-                <w:sz w:val="12"/>
-                <w:szCs w:val="12"/>
-              </w:rPr>
-            </w:pPr>
-            <w:r>
-              <w:rPr>
-                <w:rFonts w:ascii="0" w:hAnsi="0"/>
-                <w:sz w:val="12"/>
-                <w:szCs w:val="12"/>
-              </w:rPr>
-              <w:tab/>
-            </w:r>
-            <w:r>
-              <w:rPr>
-                <w:rFonts w:ascii="0" w:hAnsi="0"/>
-                <w:sz w:val="12"/>
-                <w:szCs w:val="12"/>
-              </w:rPr>
-              <w:tab/>
-            </w:r>
-            <w:r>
-              <w:rPr>
-                <w:rFonts w:ascii="0" w:hAnsi="0"/>
-                <w:b/>
-                <w:color w:val="008000"/>
-                <w:sz w:val="12"/>
-                <w:szCs w:val="12"/>
-              </w:rPr>
-              <w:t>&lt;cost&gt;</w:t>
-            </w:r>
-            <w:r>
-              <w:rPr>
-                <w:rFonts w:ascii="0" w:hAnsi="0"/>
-                <w:sz w:val="12"/>
-                <w:szCs w:val="12"/>
-              </w:rPr>
-              <w:t xml:space="preserve"> 2579 </w:t>
-            </w:r>
-            <w:r>
-              <w:rPr>
-                <w:rFonts w:ascii="0" w:hAnsi="0"/>
-                <w:b/>
-                <w:color w:val="008000"/>
-                <w:sz w:val="12"/>
-                <w:szCs w:val="12"/>
-              </w:rPr>
-              <w:t>&lt;/cost&gt;</w:t>
-            </w:r>
-          </w:p>
-          <w:p>
-            <w:pPr>
-              <w:pStyle w:val="Standard"/>
-              <w:rPr>
-                <w:sz w:val="12"/>
-                <w:szCs w:val="12"/>
-              </w:rPr>
-            </w:pPr>
-            <w:r>
-              <w:rPr>
-                <w:rFonts w:ascii="0" w:hAnsi="0"/>
-                <w:sz w:val="12"/>
-                <w:szCs w:val="12"/>
-              </w:rPr>
-              <w:tab/>
-            </w:r>
-            <w:r>
-              <w:rPr>
-                <w:rFonts w:ascii="0" w:hAnsi="0"/>
-                <w:sz w:val="12"/>
-                <w:szCs w:val="12"/>
-              </w:rPr>
-              <w:tab/>
-            </w:r>
-            <w:r>
-              <w:rPr>
-                <w:rFonts w:ascii="0" w:hAnsi="0"/>
-                <w:b/>
-                <w:color w:val="008000"/>
-                <w:sz w:val="12"/>
-                <w:szCs w:val="12"/>
-              </w:rPr>
-              <w:t>&lt;special</w:t>
-            </w:r>
-            <w:r>
-              <w:rPr>
-                <w:rFonts w:ascii="0" w:hAnsi="0"/>
-                <w:sz w:val="12"/>
-                <w:szCs w:val="12"/>
-              </w:rPr>
-              <w:t xml:space="preserve"> </w:t>
-            </w:r>
-            <w:r>
-              <w:rPr>
-                <w:rFonts w:ascii="0" w:hAnsi="0"/>
-                <w:color w:val="7D9029"/>
-                <w:sz w:val="12"/>
-                <w:szCs w:val="12"/>
-              </w:rPr>
-              <w:t>price=</w:t>
-            </w:r>
-            <w:r>
-              <w:rPr>
-                <w:rFonts w:ascii="0" w:hAnsi="0"/>
-                <w:color w:val="BA2121"/>
-                <w:sz w:val="12"/>
-                <w:szCs w:val="12"/>
-              </w:rPr>
-              <w:t>"5"</w:t>
-            </w:r>
-            <w:r>
-              <w:rPr>
-                <w:rFonts w:ascii="0" w:hAnsi="0"/>
-                <w:b/>
-                <w:color w:val="008000"/>
-                <w:sz w:val="12"/>
-                <w:szCs w:val="12"/>
-              </w:rPr>
-              <w:t>&gt;</w:t>
-            </w:r>
-            <w:r>
-              <w:rPr>
-                <w:rFonts w:ascii="0" w:hAnsi="0"/>
-                <w:sz w:val="12"/>
-                <w:szCs w:val="12"/>
-              </w:rPr>
-              <w:t xml:space="preserve"> vegetarian </w:t>
-            </w:r>
-            <w:r>
-              <w:rPr>
-                <w:rFonts w:ascii="0" w:hAnsi="0"/>
-                <w:b/>
-                <w:color w:val="008000"/>
-                <w:sz w:val="12"/>
-                <w:szCs w:val="12"/>
-              </w:rPr>
-              <w:t>&lt;/special&gt;</w:t>
-            </w:r>
-          </w:p>
-          <w:p>
-            <w:pPr>
-              <w:pStyle w:val="Standard"/>
-              <w:rPr>
-                <w:sz w:val="12"/>
-                <w:szCs w:val="12"/>
-              </w:rPr>
-            </w:pPr>
-            <w:r>
-              <w:rPr>
-                <w:rFonts w:ascii="0" w:hAnsi="0"/>
-                <w:sz w:val="12"/>
-                <w:szCs w:val="12"/>
-              </w:rPr>
               <w:tab/>
             </w:r>
             <w:r>
@@ -5852,7 +5852,6 @@
         <w:pStyle w:val="Heading2"/>
       </w:pPr>
       <w:r>
-        <w:lastRenderedPageBreak/>
         <w:t>XPATH</w:t>
       </w:r>
     </w:p>
@@ -6130,6 +6129,7 @@
                 <w:sz w:val="12"/>
                 <w:szCs w:val="12"/>
               </w:rPr>
+              <w:lastRenderedPageBreak/>
               <w:t>return &lt;result&gt; $b&lt;/result&gt;</w:t>
             </w:r>
           </w:p>
@@ -6151,6 +6151,7 @@
                 <w:sz w:val="12"/>
                 <w:szCs w:val="12"/>
               </w:rPr>
+              <w:lastRenderedPageBreak/>
               <w:t>let  $b in document("bib.xml")/bib/book</w:t>
             </w:r>
           </w:p>
@@ -6166,6 +6167,7 @@
                 <w:sz w:val="12"/>
                 <w:szCs w:val="12"/>
               </w:rPr>
+              <w:lastRenderedPageBreak/>
               <w:t>return &lt;result&gt; $b&lt;/result&gt;</w:t>
             </w:r>
           </w:p>
@@ -6192,6 +6194,7 @@
                 <w:sz w:val="12"/>
                 <w:szCs w:val="12"/>
               </w:rPr>
+              <w:lastRenderedPageBreak/>
               <w:t>&lt;result&gt;&lt;book&gt;…&lt;/book&gt;&lt;/result&gt;</w:t>
             </w:r>
           </w:p>
@@ -6369,7 +6372,7 @@
         <w:tblLook w:val="04A0" w:firstRow="1" w:lastRow="0" w:firstColumn="1" w:lastColumn="0" w:noHBand="0" w:noVBand="1"/>
       </w:tblPr>
       <w:tblGrid>
-        <w:gridCol w:w="4359"/>
+        <w:gridCol w:w="4675"/>
         <w:gridCol w:w="4991"/>
       </w:tblGrid>
       <w:tr>
@@ -8644,7 +8647,6 @@
           <w:sz w:val="20"/>
           <w:szCs w:val="20"/>
         </w:rPr>
-        <w:lastRenderedPageBreak/>
         <w:t>Let suppose we have a r</w:t>
       </w:r>
       <w:r>
@@ -8804,6 +8806,7 @@
           <w:sz w:val="20"/>
           <w:szCs w:val="20"/>
         </w:rPr>
+        <w:lastRenderedPageBreak/>
         <w:t>Tuple = 172 bytes.</w:t>
       </w:r>
       <w:r>
@@ -8963,7 +8966,7 @@
       <w:tblPr>
         <w:tblStyle w:val="TableGrid"/>
         <w:tblW w:w="11842" w:type="dxa"/>
-        <w:tblInd w:w="-1356" w:type="dxa"/>
+        <w:tblInd w:w="-527" w:type="dxa"/>
         <w:tblLook w:val="04A0" w:firstRow="1" w:lastRow="0" w:firstColumn="1" w:lastColumn="0" w:noHBand="0" w:noVBand="1"/>
       </w:tblPr>
       <w:tblGrid>
@@ -9260,25 +9263,7 @@
                     <w:sz w:val="20"/>
                     <w:szCs w:val="20"/>
                   </w:rPr>
-                  <m:t>size of key</m:t>
-                </m:r>
-                <m:r>
-                  <w:rPr>
-                    <w:rFonts w:ascii="Cambria Math" w:hAnsi="Cambria Math" w:cs="Helvetica"/>
-                    <w:color w:val="404040"/>
-                    <w:sz w:val="20"/>
-                    <w:szCs w:val="20"/>
-                  </w:rPr>
-                  <m:t>+</m:t>
-                </m:r>
-                <m:r>
-                  <w:rPr>
-                    <w:rFonts w:ascii="Cambria Math" w:hAnsi="Cambria Math" w:cs="Helvetica"/>
-                    <w:color w:val="404040"/>
-                    <w:sz w:val="20"/>
-                    <w:szCs w:val="20"/>
-                  </w:rPr>
-                  <m:t>size of pointer</m:t>
+                  <m:t>size of key+size of pointer</m:t>
                 </m:r>
               </m:oMath>
             </m:oMathPara>
@@ -9384,31 +9369,7 @@
                         <w:sz w:val="20"/>
                         <w:szCs w:val="20"/>
                       </w:rPr>
-                      <m:t xml:space="preserve">number of </m:t>
-                    </m:r>
-                    <m:r>
-                      <m:rPr>
-                        <m:sty m:val="p"/>
-                      </m:rPr>
-                      <w:rPr>
-                        <w:rFonts w:ascii="Cambria Math" w:hAnsi="Cambria Math" w:cs="Helvetica"/>
-                        <w:color w:val="404040"/>
-                        <w:sz w:val="20"/>
-                        <w:szCs w:val="20"/>
-                      </w:rPr>
-                      <m:t>t</m:t>
-                    </m:r>
-                    <m:r>
-                      <m:rPr>
-                        <m:sty m:val="p"/>
-                      </m:rPr>
-                      <w:rPr>
-                        <w:rFonts w:ascii="Cambria Math" w:hAnsi="Cambria Math" w:cs="Helvetica"/>
-                        <w:color w:val="404040"/>
-                        <w:sz w:val="20"/>
-                        <w:szCs w:val="20"/>
-                      </w:rPr>
-                      <m:t>uples</m:t>
+                      <m:t>number of tuples</m:t>
                     </m:r>
                   </m:num>
                   <m:den>
@@ -9620,19 +9581,7 @@
                     <w:sz w:val="20"/>
                     <w:szCs w:val="20"/>
                   </w:rPr>
-                  <m:t>6 + 10*10 = 106</m:t>
-                </m:r>
-                <m:r>
-                  <m:rPr>
-                    <m:sty m:val="p"/>
-                  </m:rPr>
-                  <w:rPr>
-                    <w:rFonts w:ascii="Cambria Math" w:hAnsi="Cambria Math" w:cs="Helvetica"/>
-                    <w:color w:val="404040"/>
-                    <w:sz w:val="20"/>
-                    <w:szCs w:val="20"/>
-                  </w:rPr>
-                  <m:t xml:space="preserve"> </m:t>
+                  <m:t xml:space="preserve">6 + 10*10 = 106 </m:t>
                 </m:r>
               </m:oMath>
             </m:oMathPara>
@@ -9683,16 +9632,7 @@
                 <w:sz w:val="20"/>
                 <w:szCs w:val="20"/>
               </w:rPr>
-              <w:t>entries</w:t>
-            </w:r>
-            <w:r>
-              <w:rPr>
-                <w:rFonts w:ascii="Helvetica" w:hAnsi="Helvetica" w:cs="Helvetica"/>
-                <w:color w:val="404040"/>
-                <w:sz w:val="20"/>
-                <w:szCs w:val="20"/>
-              </w:rPr>
-              <w:t xml:space="preserve"> per </w:t>
+              <w:t xml:space="preserve">entries per </w:t>
             </w:r>
             <w:r>
               <w:rPr>
@@ -9753,19 +9693,7 @@
                         <w:sz w:val="20"/>
                         <w:szCs w:val="20"/>
                       </w:rPr>
-                      <m:t>fill</m:t>
-                    </m:r>
-                    <m:r>
-                      <m:rPr>
-                        <m:sty m:val="p"/>
-                      </m:rPr>
-                      <w:rPr>
-                        <w:rFonts w:ascii="Cambria Math" w:hAnsi="Cambria Math" w:cs="Helvetica"/>
-                        <w:color w:val="404040"/>
-                        <w:sz w:val="20"/>
-                        <w:szCs w:val="20"/>
-                      </w:rPr>
-                      <m:t>rate * page size</m:t>
+                      <m:t>fillrate * page size</m:t>
                     </m:r>
                   </m:num>
                   <m:den>
@@ -9779,31 +9707,7 @@
                         <w:sz w:val="20"/>
                         <w:szCs w:val="20"/>
                       </w:rPr>
-                      <m:t xml:space="preserve">length of </m:t>
-                    </m:r>
-                    <m:r>
-                      <m:rPr>
-                        <m:sty m:val="p"/>
-                      </m:rPr>
-                      <w:rPr>
-                        <w:rFonts w:ascii="Cambria Math" w:hAnsi="Cambria Math" w:cs="Helvetica"/>
-                        <w:color w:val="404040"/>
-                        <w:sz w:val="20"/>
-                        <w:szCs w:val="20"/>
-                      </w:rPr>
-                      <m:t xml:space="preserve">data </m:t>
-                    </m:r>
-                    <m:r>
-                      <m:rPr>
-                        <m:sty m:val="p"/>
-                      </m:rPr>
-                      <w:rPr>
-                        <w:rFonts w:ascii="Cambria Math" w:hAnsi="Cambria Math" w:cs="Helvetica"/>
-                        <w:color w:val="404040"/>
-                        <w:sz w:val="20"/>
-                        <w:szCs w:val="20"/>
-                      </w:rPr>
-                      <m:t>entry</m:t>
+                      <m:t>length of data entry</m:t>
                     </m:r>
                   </m:den>
                 </m:f>
@@ -9849,18 +9753,7 @@
                         <w:sz w:val="20"/>
                         <w:szCs w:val="20"/>
                       </w:rPr>
-                      <m:t>0.75*4</m:t>
-                    </m:r>
-                    <w:bookmarkStart w:id="0" w:name="_GoBack"/>
-                    <w:bookmarkEnd w:id="0"/>
-                    <m:r>
-                      <w:rPr>
-                        <w:rFonts w:ascii="Cambria Math" w:hAnsi="Cambria Math" w:cs="Helvetica"/>
-                        <w:color w:val="404040"/>
-                        <w:sz w:val="20"/>
-                        <w:szCs w:val="20"/>
-                      </w:rPr>
-                      <m:t>000</m:t>
+                      <m:t>0.75*4000</m:t>
                     </m:r>
                   </m:num>
                   <m:den>
@@ -10124,19 +10017,7 @@
                         <w:sz w:val="20"/>
                         <w:szCs w:val="20"/>
                       </w:rPr>
-                      <m:t>fill</m:t>
-                    </m:r>
-                    <m:r>
-                      <m:rPr>
-                        <m:sty m:val="p"/>
-                      </m:rPr>
-                      <w:rPr>
-                        <w:rFonts w:ascii="Cambria Math" w:hAnsi="Cambria Math" w:cs="Helvetica"/>
-                        <w:color w:val="404040"/>
-                        <w:sz w:val="20"/>
-                        <w:szCs w:val="20"/>
-                      </w:rPr>
-                      <m:t>rate * page size</m:t>
+                      <m:t>fillrate * page size</m:t>
                     </m:r>
                   </m:num>
                   <m:den>
@@ -10150,31 +10031,7 @@
                         <w:sz w:val="20"/>
                         <w:szCs w:val="20"/>
                       </w:rPr>
-                      <m:t>l</m:t>
-                    </m:r>
-                    <m:r>
-                      <m:rPr>
-                        <m:sty m:val="p"/>
-                      </m:rPr>
-                      <w:rPr>
-                        <w:rFonts w:ascii="Cambria Math" w:hAnsi="Cambria Math" w:cs="Helvetica"/>
-                        <w:color w:val="404040"/>
-                        <w:sz w:val="20"/>
-                        <w:szCs w:val="20"/>
-                      </w:rPr>
-                      <m:t>en</m:t>
-                    </m:r>
-                    <m:r>
-                      <m:rPr>
-                        <m:sty m:val="p"/>
-                      </m:rPr>
-                      <w:rPr>
-                        <w:rFonts w:ascii="Cambria Math" w:hAnsi="Cambria Math" w:cs="Helvetica"/>
-                        <w:color w:val="404040"/>
-                        <w:sz w:val="20"/>
-                        <w:szCs w:val="20"/>
-                      </w:rPr>
-                      <m:t>ght of index enty</m:t>
+                      <m:t>lenght of index enty</m:t>
                     </m:r>
                   </m:den>
                 </m:f>
@@ -10259,19 +10116,7 @@
                     <w:sz w:val="20"/>
                     <w:szCs w:val="20"/>
                   </w:rPr>
-                  <m:t>=</m:t>
-                </m:r>
-                <m:r>
-                  <m:rPr>
-                    <m:sty m:val="p"/>
-                  </m:rPr>
-                  <w:rPr>
-                    <w:rFonts w:ascii="Cambria Math" w:hAnsi="Cambria Math" w:cs="Helvetica"/>
-                    <w:color w:val="404040"/>
-                    <w:sz w:val="20"/>
-                    <w:szCs w:val="20"/>
-                  </w:rPr>
-                  <m:t>143,</m:t>
+                  <m:t>=143,</m:t>
                 </m:r>
                 <m:func>
                   <m:funcPr>
@@ -10793,25 +10638,12 @@
               </m:ctrlPr>
             </m:sSubPr>
             <m:e>
-              <m:eqArr>
-                <m:eqArrPr>
-                  <m:ctrlPr>
-                    <w:rPr>
-                      <w:rFonts w:ascii="Cambria Math" w:hAnsi="Cambria Math"/>
-                      <w:i/>
-                    </w:rPr>
-                  </m:ctrlPr>
-                </m:eqArrPr>
-                <m:e/>
-                <m:e>
-                  <m:r>
-                    <w:rPr>
-                      <w:rFonts w:ascii="Cambria Math" w:hAnsi="Cambria Math"/>
-                    </w:rPr>
-                    <m:t>π</m:t>
-                  </m:r>
-                </m:e>
-              </m:eqArr>
+              <m:r>
+                <w:rPr>
+                  <w:rFonts w:ascii="Cambria Math" w:hAnsi="Cambria Math"/>
+                </w:rPr>
+                <m:t>π</m:t>
+              </m:r>
             </m:e>
             <m:sub>
               <m:r>
@@ -10952,6 +10784,646 @@
         </m:oMath>
       </m:oMathPara>
     </w:p>
+    <w:tbl>
+      <w:tblPr>
+        <w:tblStyle w:val="TableGrid"/>
+        <w:tblW w:w="10962" w:type="dxa"/>
+        <w:tblLook w:val="04A0" w:firstRow="1" w:lastRow="0" w:firstColumn="1" w:lastColumn="0" w:noHBand="0" w:noVBand="1"/>
+      </w:tblPr>
+      <w:tblGrid>
+        <w:gridCol w:w="5481"/>
+        <w:gridCol w:w="5481"/>
+      </w:tblGrid>
+      <w:tr>
+        <w:trPr>
+          <w:trHeight w:val="1806"/>
+        </w:trPr>
+        <w:tc>
+          <w:tcPr>
+            <w:tcW w:w="5481" w:type="dxa"/>
+          </w:tcPr>
+          <w:p>
+            <w:pPr>
+              <w:pStyle w:val="NormalWeb"/>
+              <w:spacing w:before="0" w:beforeAutospacing="0" w:after="0" w:afterAutospacing="0" w:line="270" w:lineRule="atLeast"/>
+              <w:rPr>
+                <w:rFonts w:ascii="Helvetica" w:hAnsi="Helvetica" w:cs="Helvetica"/>
+                <w:color w:val="404040"/>
+                <w:sz w:val="16"/>
+                <w:szCs w:val="16"/>
+              </w:rPr>
+            </w:pPr>
+          </w:p>
+        </w:tc>
+        <w:tc>
+          <w:tcPr>
+            <w:tcW w:w="5481" w:type="dxa"/>
+          </w:tcPr>
+          <w:p>
+            <w:pPr>
+              <w:pStyle w:val="NormalWeb"/>
+              <w:spacing w:before="0" w:beforeAutospacing="0" w:after="0" w:afterAutospacing="0" w:line="270" w:lineRule="atLeast"/>
+              <w:rPr>
+                <w:rFonts w:ascii="Helvetica" w:hAnsi="Helvetica" w:cs="Helvetica"/>
+                <w:b/>
+                <w:color w:val="404040"/>
+                <w:sz w:val="16"/>
+                <w:szCs w:val="16"/>
+                <w:u w:val="single"/>
+              </w:rPr>
+            </w:pPr>
+            <w:r>
+              <w:rPr>
+                <w:rFonts w:ascii="Helvetica" w:hAnsi="Helvetica" w:cs="Helvetica"/>
+                <w:b/>
+                <w:color w:val="404040"/>
+                <w:sz w:val="16"/>
+                <w:szCs w:val="16"/>
+                <w:u w:val="single"/>
+              </w:rPr>
+              <w:t>Join cost</w:t>
+            </w:r>
+            <w:r>
+              <w:rPr>
+                <w:rFonts w:ascii="Helvetica" w:hAnsi="Helvetica" w:cs="Helvetica"/>
+                <w:b/>
+                <w:color w:val="404040"/>
+                <w:sz w:val="16"/>
+                <w:szCs w:val="16"/>
+                <w:u w:val="single"/>
+              </w:rPr>
+              <w:t xml:space="preserve"> on relation R1 and R2</w:t>
+            </w:r>
+            <w:r>
+              <w:rPr>
+                <w:rFonts w:ascii="Helvetica" w:hAnsi="Helvetica" w:cs="Helvetica"/>
+                <w:b/>
+                <w:color w:val="404040"/>
+                <w:sz w:val="16"/>
+                <w:szCs w:val="16"/>
+                <w:u w:val="single"/>
+              </w:rPr>
+              <w:t>:</w:t>
+            </w:r>
+          </w:p>
+          <w:p>
+            <w:pPr>
+              <w:pStyle w:val="NormalWeb"/>
+              <w:numPr>
+                <w:ilvl w:val="0"/>
+                <w:numId w:val="3"/>
+              </w:numPr>
+              <w:spacing w:before="0" w:beforeAutospacing="0" w:after="0" w:afterAutospacing="0" w:line="270" w:lineRule="atLeast"/>
+              <w:rPr>
+                <w:rFonts w:ascii="Helvetica" w:hAnsi="Helvetica" w:cs="Helvetica"/>
+                <w:b/>
+                <w:color w:val="404040"/>
+                <w:sz w:val="16"/>
+                <w:szCs w:val="16"/>
+                <w:u w:val="single"/>
+              </w:rPr>
+            </w:pPr>
+            <w:r>
+              <w:rPr>
+                <w:rFonts w:ascii="Helvetica" w:hAnsi="Helvetica" w:cs="Helvetica"/>
+                <w:b/>
+                <w:color w:val="404040"/>
+                <w:sz w:val="16"/>
+                <w:szCs w:val="16"/>
+              </w:rPr>
+              <w:t xml:space="preserve">Block oriented nested loop </w:t>
+            </w:r>
+            <w:r>
+              <w:rPr>
+                <w:rFonts w:ascii="Helvetica" w:hAnsi="Helvetica" w:cs="Helvetica"/>
+                <w:b/>
+                <w:color w:val="404040"/>
+                <w:sz w:val="16"/>
+                <w:szCs w:val="16"/>
+              </w:rPr>
+              <w:t>join:</w:t>
+            </w:r>
+          </w:p>
+          <w:p>
+            <w:pPr>
+              <w:pStyle w:val="NormalWeb"/>
+              <w:numPr>
+                <w:ilvl w:val="0"/>
+                <w:numId w:val="10"/>
+              </w:numPr>
+              <w:spacing w:before="0" w:beforeAutospacing="0" w:after="0" w:afterAutospacing="0" w:line="270" w:lineRule="atLeast"/>
+              <w:rPr>
+                <w:rFonts w:ascii="Helvetica" w:hAnsi="Helvetica" w:cs="Helvetica"/>
+                <w:b/>
+                <w:color w:val="404040"/>
+                <w:sz w:val="16"/>
+                <w:szCs w:val="16"/>
+                <w:u w:val="single"/>
+              </w:rPr>
+            </w:pPr>
+            <w:r>
+              <w:rPr>
+                <w:rFonts w:ascii="Helvetica" w:hAnsi="Helvetica" w:cs="Helvetica"/>
+                <w:color w:val="404040"/>
+                <w:sz w:val="16"/>
+                <w:szCs w:val="16"/>
+              </w:rPr>
+              <w:t>Smaller relation fits in main memory+2extra buffer page:</w:t>
+            </w:r>
+          </w:p>
+          <w:p>
+            <w:pPr>
+              <w:pStyle w:val="NormalWeb"/>
+              <w:spacing w:before="0" w:beforeAutospacing="0" w:after="0" w:afterAutospacing="0" w:line="270" w:lineRule="atLeast"/>
+              <w:ind w:left="450"/>
+              <w:rPr>
+                <w:rFonts w:ascii="Helvetica" w:hAnsi="Helvetica" w:cs="Helvetica"/>
+                <w:color w:val="404040"/>
+                <w:sz w:val="16"/>
+                <w:szCs w:val="16"/>
+              </w:rPr>
+            </w:pPr>
+            <m:oMathPara>
+              <m:oMath>
+                <m:r>
+                  <w:rPr>
+                    <w:rFonts w:ascii="Cambria Math" w:hAnsi="Cambria Math" w:cs="Helvetica"/>
+                    <w:color w:val="404040"/>
+                    <w:sz w:val="16"/>
+                    <w:szCs w:val="16"/>
+                  </w:rPr>
+                  <m:t>cost=page</m:t>
+                </m:r>
+                <m:d>
+                  <m:dPr>
+                    <m:ctrlPr>
+                      <w:rPr>
+                        <w:rFonts w:ascii="Cambria Math" w:hAnsi="Cambria Math" w:cs="Helvetica"/>
+                        <w:i/>
+                        <w:color w:val="404040"/>
+                        <w:sz w:val="16"/>
+                        <w:szCs w:val="16"/>
+                      </w:rPr>
+                    </m:ctrlPr>
+                  </m:dPr>
+                  <m:e>
+                    <m:r>
+                      <w:rPr>
+                        <w:rFonts w:ascii="Cambria Math" w:hAnsi="Cambria Math" w:cs="Helvetica"/>
+                        <w:color w:val="404040"/>
+                        <w:sz w:val="16"/>
+                        <w:szCs w:val="16"/>
+                      </w:rPr>
+                      <m:t>R1</m:t>
+                    </m:r>
+                  </m:e>
+                </m:d>
+                <m:r>
+                  <w:rPr>
+                    <w:rFonts w:ascii="Cambria Math" w:hAnsi="Cambria Math" w:cs="Helvetica"/>
+                    <w:color w:val="404040"/>
+                    <w:sz w:val="16"/>
+                    <w:szCs w:val="16"/>
+                  </w:rPr>
+                  <m:t>+page(R2)</m:t>
+                </m:r>
+              </m:oMath>
+            </m:oMathPara>
+          </w:p>
+          <w:p>
+            <w:pPr>
+              <w:pStyle w:val="NormalWeb"/>
+              <w:numPr>
+                <w:ilvl w:val="0"/>
+                <w:numId w:val="10"/>
+              </w:numPr>
+              <w:spacing w:before="0" w:beforeAutospacing="0" w:after="0" w:afterAutospacing="0" w:line="270" w:lineRule="atLeast"/>
+              <w:rPr>
+                <w:rFonts w:ascii="Helvetica" w:hAnsi="Helvetica" w:cs="Helvetica"/>
+                <w:b/>
+                <w:color w:val="404040"/>
+                <w:sz w:val="16"/>
+                <w:szCs w:val="16"/>
+                <w:u w:val="single"/>
+              </w:rPr>
+            </w:pPr>
+            <w:r>
+              <w:rPr>
+                <w:rFonts w:ascii="Helvetica" w:hAnsi="Helvetica" w:cs="Helvetica"/>
+                <w:color w:val="404040"/>
+                <w:sz w:val="16"/>
+                <w:szCs w:val="16"/>
+              </w:rPr>
+              <w:t>No relation fits in main memory(B join frame):</w:t>
+            </w:r>
+          </w:p>
+          <w:p>
+            <w:pPr>
+              <w:pStyle w:val="NormalWeb"/>
+              <w:spacing w:before="0" w:beforeAutospacing="0" w:after="0" w:afterAutospacing="0" w:line="270" w:lineRule="atLeast"/>
+              <w:ind w:left="360"/>
+              <w:rPr>
+                <w:rFonts w:ascii="Helvetica" w:hAnsi="Helvetica" w:cs="Helvetica"/>
+                <w:color w:val="404040"/>
+                <w:sz w:val="16"/>
+                <w:szCs w:val="16"/>
+              </w:rPr>
+            </w:pPr>
+            <m:oMathPara>
+              <m:oMath>
+                <m:r>
+                  <w:rPr>
+                    <w:rFonts w:ascii="Cambria Math" w:hAnsi="Cambria Math" w:cs="Helvetica"/>
+                    <w:color w:val="404040"/>
+                    <w:sz w:val="16"/>
+                    <w:szCs w:val="16"/>
+                  </w:rPr>
+                  <m:t>cost=page</m:t>
+                </m:r>
+                <m:d>
+                  <m:dPr>
+                    <m:ctrlPr>
+                      <w:rPr>
+                        <w:rFonts w:ascii="Cambria Math" w:hAnsi="Cambria Math" w:cs="Helvetica"/>
+                        <w:i/>
+                        <w:color w:val="404040"/>
+                        <w:sz w:val="16"/>
+                        <w:szCs w:val="16"/>
+                      </w:rPr>
+                    </m:ctrlPr>
+                  </m:dPr>
+                  <m:e>
+                    <m:r>
+                      <w:rPr>
+                        <w:rFonts w:ascii="Cambria Math" w:hAnsi="Cambria Math" w:cs="Helvetica"/>
+                        <w:color w:val="404040"/>
+                        <w:sz w:val="16"/>
+                        <w:szCs w:val="16"/>
+                      </w:rPr>
+                      <m:t>R1</m:t>
+                    </m:r>
+                  </m:e>
+                </m:d>
+                <m:r>
+                  <w:rPr>
+                    <w:rFonts w:ascii="Cambria Math" w:hAnsi="Cambria Math" w:cs="Helvetica"/>
+                    <w:color w:val="404040"/>
+                    <w:sz w:val="16"/>
+                    <w:szCs w:val="16"/>
+                  </w:rPr>
+                  <m:t>+</m:t>
+                </m:r>
+                <m:f>
+                  <m:fPr>
+                    <m:ctrlPr>
+                      <w:rPr>
+                        <w:rFonts w:ascii="Cambria Math" w:hAnsi="Cambria Math" w:cs="Helvetica"/>
+                        <w:i/>
+                        <w:color w:val="404040"/>
+                        <w:sz w:val="16"/>
+                        <w:szCs w:val="16"/>
+                      </w:rPr>
+                    </m:ctrlPr>
+                  </m:fPr>
+                  <m:num>
+                    <m:r>
+                      <w:rPr>
+                        <w:rFonts w:ascii="Cambria Math" w:hAnsi="Cambria Math" w:cs="Helvetica"/>
+                        <w:color w:val="404040"/>
+                        <w:sz w:val="16"/>
+                        <w:szCs w:val="16"/>
+                      </w:rPr>
+                      <m:t>page</m:t>
+                    </m:r>
+                    <m:d>
+                      <m:dPr>
+                        <m:ctrlPr>
+                          <w:rPr>
+                            <w:rFonts w:ascii="Cambria Math" w:hAnsi="Cambria Math" w:cs="Helvetica"/>
+                            <w:i/>
+                            <w:color w:val="404040"/>
+                            <w:sz w:val="16"/>
+                            <w:szCs w:val="16"/>
+                          </w:rPr>
+                        </m:ctrlPr>
+                      </m:dPr>
+                      <m:e>
+                        <m:r>
+                          <w:rPr>
+                            <w:rFonts w:ascii="Cambria Math" w:hAnsi="Cambria Math" w:cs="Helvetica"/>
+                            <w:color w:val="404040"/>
+                            <w:sz w:val="16"/>
+                            <w:szCs w:val="16"/>
+                          </w:rPr>
+                          <m:t>R2</m:t>
+                        </m:r>
+                      </m:e>
+                    </m:d>
+                    <m:r>
+                      <w:rPr>
+                        <w:rFonts w:ascii="Cambria Math" w:hAnsi="Cambria Math" w:cs="Helvetica"/>
+                        <w:color w:val="404040"/>
+                        <w:sz w:val="16"/>
+                        <w:szCs w:val="16"/>
+                      </w:rPr>
+                      <m:t>*page</m:t>
+                    </m:r>
+                    <m:d>
+                      <m:dPr>
+                        <m:ctrlPr>
+                          <w:rPr>
+                            <w:rFonts w:ascii="Cambria Math" w:hAnsi="Cambria Math" w:cs="Helvetica"/>
+                            <w:i/>
+                            <w:color w:val="404040"/>
+                            <w:sz w:val="16"/>
+                            <w:szCs w:val="16"/>
+                          </w:rPr>
+                        </m:ctrlPr>
+                      </m:dPr>
+                      <m:e>
+                        <m:r>
+                          <w:rPr>
+                            <w:rFonts w:ascii="Cambria Math" w:hAnsi="Cambria Math" w:cs="Helvetica"/>
+                            <w:color w:val="404040"/>
+                            <w:sz w:val="16"/>
+                            <w:szCs w:val="16"/>
+                          </w:rPr>
+                          <m:t>R1</m:t>
+                        </m:r>
+                      </m:e>
+                    </m:d>
+                  </m:num>
+                  <m:den>
+                    <m:r>
+                      <w:rPr>
+                        <w:rFonts w:ascii="Cambria Math" w:hAnsi="Cambria Math" w:cs="Helvetica"/>
+                        <w:color w:val="404040"/>
+                        <w:sz w:val="16"/>
+                        <w:szCs w:val="16"/>
+                      </w:rPr>
+                      <m:t>B-2</m:t>
+                    </m:r>
+                  </m:den>
+                </m:f>
+              </m:oMath>
+            </m:oMathPara>
+          </w:p>
+          <w:p>
+            <w:pPr>
+              <w:pStyle w:val="NormalWeb"/>
+              <w:numPr>
+                <w:ilvl w:val="0"/>
+                <w:numId w:val="3"/>
+              </w:numPr>
+              <w:spacing w:before="0" w:beforeAutospacing="0" w:after="0" w:afterAutospacing="0" w:line="270" w:lineRule="atLeast"/>
+              <w:rPr>
+                <w:rFonts w:ascii="Helvetica" w:hAnsi="Helvetica" w:cs="Helvetica"/>
+                <w:b/>
+                <w:color w:val="404040"/>
+                <w:sz w:val="16"/>
+                <w:szCs w:val="16"/>
+                <w:u w:val="single"/>
+              </w:rPr>
+            </w:pPr>
+            <w:r>
+              <w:rPr>
+                <w:rFonts w:ascii="Helvetica" w:hAnsi="Helvetica" w:cs="Helvetica"/>
+                <w:b/>
+                <w:color w:val="404040"/>
+                <w:sz w:val="16"/>
+                <w:szCs w:val="16"/>
+              </w:rPr>
+              <w:t>Index nested loop join</w:t>
+            </w:r>
+          </w:p>
+          <w:p>
+            <w:pPr>
+              <w:pStyle w:val="NormalWeb"/>
+              <w:numPr>
+                <w:ilvl w:val="0"/>
+                <w:numId w:val="10"/>
+              </w:numPr>
+              <w:spacing w:before="0" w:beforeAutospacing="0" w:after="0" w:afterAutospacing="0" w:line="270" w:lineRule="atLeast"/>
+              <w:rPr>
+                <w:rFonts w:ascii="Helvetica" w:hAnsi="Helvetica" w:cs="Helvetica"/>
+                <w:b/>
+                <w:color w:val="404040"/>
+                <w:sz w:val="16"/>
+                <w:szCs w:val="16"/>
+                <w:u w:val="single"/>
+              </w:rPr>
+            </w:pPr>
+            <w:r>
+              <w:rPr>
+                <w:rFonts w:ascii="Helvetica" w:hAnsi="Helvetica" w:cs="Helvetica"/>
+                <w:color w:val="404040"/>
+                <w:sz w:val="16"/>
+                <w:szCs w:val="16"/>
+              </w:rPr>
+              <w:t>Index on the join column of one of the relation</w:t>
+            </w:r>
+            <w:r>
+              <w:rPr>
+                <w:rFonts w:ascii="Helvetica" w:hAnsi="Helvetica" w:cs="Helvetica"/>
+                <w:color w:val="404040"/>
+                <w:sz w:val="16"/>
+                <w:szCs w:val="16"/>
+              </w:rPr>
+              <w:t>(R2)</w:t>
+            </w:r>
+            <w:bookmarkStart w:id="0" w:name="_GoBack"/>
+            <w:bookmarkEnd w:id="0"/>
+            <w:r>
+              <w:rPr>
+                <w:rFonts w:ascii="Helvetica" w:hAnsi="Helvetica" w:cs="Helvetica"/>
+                <w:color w:val="404040"/>
+                <w:sz w:val="16"/>
+                <w:szCs w:val="16"/>
+              </w:rPr>
+              <w:t>:</w:t>
+            </w:r>
+          </w:p>
+          <w:p>
+            <w:pPr>
+              <w:pStyle w:val="NormalWeb"/>
+              <w:spacing w:before="0" w:beforeAutospacing="0" w:after="0" w:afterAutospacing="0" w:line="270" w:lineRule="atLeast"/>
+              <w:ind w:left="450"/>
+              <w:rPr>
+                <w:rFonts w:ascii="Helvetica" w:hAnsi="Helvetica" w:cs="Helvetica"/>
+                <w:color w:val="404040"/>
+                <w:sz w:val="16"/>
+                <w:szCs w:val="16"/>
+              </w:rPr>
+            </w:pPr>
+            <m:oMathPara>
+              <m:oMath>
+                <m:r>
+                  <w:rPr>
+                    <w:rFonts w:ascii="Cambria Math" w:hAnsi="Cambria Math" w:cs="Helvetica"/>
+                    <w:color w:val="404040"/>
+                    <w:sz w:val="16"/>
+                    <w:szCs w:val="16"/>
+                  </w:rPr>
+                  <m:t>cost=</m:t>
+                </m:r>
+                <m:r>
+                  <w:rPr>
+                    <w:rFonts w:ascii="Cambria Math" w:hAnsi="Cambria Math" w:cs="Helvetica"/>
+                    <w:color w:val="404040"/>
+                    <w:sz w:val="16"/>
+                    <w:szCs w:val="16"/>
+                  </w:rPr>
+                  <m:t>page</m:t>
+                </m:r>
+                <m:d>
+                  <m:dPr>
+                    <m:ctrlPr>
+                      <w:rPr>
+                        <w:rFonts w:ascii="Cambria Math" w:hAnsi="Cambria Math" w:cs="Helvetica"/>
+                        <w:i/>
+                        <w:color w:val="404040"/>
+                        <w:sz w:val="16"/>
+                        <w:szCs w:val="16"/>
+                      </w:rPr>
+                    </m:ctrlPr>
+                  </m:dPr>
+                  <m:e>
+                    <m:r>
+                      <w:rPr>
+                        <w:rFonts w:ascii="Cambria Math" w:hAnsi="Cambria Math" w:cs="Helvetica"/>
+                        <w:color w:val="404040"/>
+                        <w:sz w:val="16"/>
+                        <w:szCs w:val="16"/>
+                      </w:rPr>
+                      <m:t>R1</m:t>
+                    </m:r>
+                  </m:e>
+                </m:d>
+                <m:r>
+                  <w:rPr>
+                    <w:rFonts w:ascii="Cambria Math" w:hAnsi="Cambria Math" w:cs="Helvetica"/>
+                    <w:color w:val="404040"/>
+                    <w:sz w:val="16"/>
+                    <w:szCs w:val="16"/>
+                  </w:rPr>
+                  <m:t>+card</m:t>
+                </m:r>
+                <m:d>
+                  <m:dPr>
+                    <m:ctrlPr>
+                      <w:rPr>
+                        <w:rFonts w:ascii="Cambria Math" w:hAnsi="Cambria Math" w:cs="Helvetica"/>
+                        <w:i/>
+                        <w:color w:val="404040"/>
+                        <w:sz w:val="16"/>
+                        <w:szCs w:val="16"/>
+                      </w:rPr>
+                    </m:ctrlPr>
+                  </m:dPr>
+                  <m:e>
+                    <m:r>
+                      <w:rPr>
+                        <w:rFonts w:ascii="Cambria Math" w:hAnsi="Cambria Math" w:cs="Helvetica"/>
+                        <w:color w:val="404040"/>
+                        <w:sz w:val="16"/>
+                        <w:szCs w:val="16"/>
+                      </w:rPr>
+                      <m:t>R1</m:t>
+                    </m:r>
+                  </m:e>
+                </m:d>
+                <m:r>
+                  <w:rPr>
+                    <w:rFonts w:ascii="Cambria Math" w:hAnsi="Cambria Math" w:cs="Helvetica"/>
+                    <w:color w:val="404040"/>
+                    <w:sz w:val="16"/>
+                    <w:szCs w:val="16"/>
+                  </w:rPr>
+                  <m:t>*cost_finding_index</m:t>
+                </m:r>
+                <m:d>
+                  <m:dPr>
+                    <m:ctrlPr>
+                      <w:rPr>
+                        <w:rFonts w:ascii="Cambria Math" w:hAnsi="Cambria Math" w:cs="Helvetica"/>
+                        <w:i/>
+                        <w:color w:val="404040"/>
+                        <w:sz w:val="16"/>
+                        <w:szCs w:val="16"/>
+                      </w:rPr>
+                    </m:ctrlPr>
+                  </m:dPr>
+                  <m:e>
+                    <m:r>
+                      <w:rPr>
+                        <w:rFonts w:ascii="Cambria Math" w:hAnsi="Cambria Math" w:cs="Helvetica"/>
+                        <w:color w:val="404040"/>
+                        <w:sz w:val="16"/>
+                        <w:szCs w:val="16"/>
+                      </w:rPr>
+                      <m:t>R2</m:t>
+                    </m:r>
+                  </m:e>
+                </m:d>
+              </m:oMath>
+            </m:oMathPara>
+          </w:p>
+          <w:p>
+            <w:pPr>
+              <w:pStyle w:val="NormalWeb"/>
+              <w:spacing w:before="0" w:beforeAutospacing="0" w:after="0" w:afterAutospacing="0" w:line="270" w:lineRule="atLeast"/>
+              <w:rPr>
+                <w:rFonts w:ascii="Helvetica" w:hAnsi="Helvetica" w:cs="Helvetica"/>
+                <w:b/>
+                <w:color w:val="404040"/>
+                <w:sz w:val="16"/>
+                <w:szCs w:val="16"/>
+                <w:u w:val="single"/>
+              </w:rPr>
+            </w:pPr>
+          </w:p>
+        </w:tc>
+      </w:tr>
+      <w:tr>
+        <w:trPr>
+          <w:trHeight w:val="1727"/>
+        </w:trPr>
+        <w:tc>
+          <w:tcPr>
+            <w:tcW w:w="5481" w:type="dxa"/>
+          </w:tcPr>
+          <w:p>
+            <w:pPr>
+              <w:pStyle w:val="NormalWeb"/>
+              <w:spacing w:before="0" w:beforeAutospacing="0" w:after="0" w:afterAutospacing="0" w:line="270" w:lineRule="atLeast"/>
+              <w:rPr>
+                <w:rFonts w:ascii="Helvetica" w:hAnsi="Helvetica" w:cs="Helvetica"/>
+                <w:color w:val="404040"/>
+                <w:sz w:val="16"/>
+                <w:szCs w:val="16"/>
+              </w:rPr>
+            </w:pPr>
+          </w:p>
+        </w:tc>
+        <w:tc>
+          <w:tcPr>
+            <w:tcW w:w="5481" w:type="dxa"/>
+          </w:tcPr>
+          <w:p>
+            <w:pPr>
+              <w:pStyle w:val="NormalWeb"/>
+              <w:spacing w:before="0" w:beforeAutospacing="0" w:after="0" w:afterAutospacing="0" w:line="270" w:lineRule="atLeast"/>
+              <w:rPr>
+                <w:rFonts w:ascii="Helvetica" w:hAnsi="Helvetica" w:cs="Helvetica"/>
+                <w:color w:val="404040"/>
+                <w:sz w:val="16"/>
+                <w:szCs w:val="16"/>
+              </w:rPr>
+            </w:pPr>
+          </w:p>
+        </w:tc>
+      </w:tr>
+    </w:tbl>
     <w:p>
       <w:pPr>
         <w:pStyle w:val="NormalWeb"/>
@@ -10968,7 +11440,7 @@
     <w:sectPr>
       <w:headerReference w:type="default" r:id="rId20"/>
       <w:pgSz w:w="12240" w:h="15840"/>
-      <w:pgMar w:top="1440" w:right="1440" w:bottom="1440" w:left="1440" w:header="720" w:footer="720" w:gutter="0"/>
+      <w:pgMar w:top="720" w:right="720" w:bottom="720" w:left="720" w:header="720" w:footer="720" w:gutter="0"/>
       <w:cols w:space="720"/>
       <w:docGrid w:linePitch="360"/>
     </w:sectPr>
@@ -11171,6 +11643,121 @@
     </w:lvl>
   </w:abstractNum>
   <w:abstractNum w:abstractNumId="1">
+    <w:nsid w:val="1E4D1770"/>
+    <w:multiLevelType w:val="hybridMultilevel"/>
+    <w:tmpl w:val="16041E46"/>
+    <w:lvl w:ilvl="0" w:tplc="0F48B0E6">
+      <w:start w:val="2"/>
+      <w:numFmt w:val="bullet"/>
+      <w:lvlText w:val="-"/>
+      <w:lvlJc w:val="left"/>
+      <w:pPr>
+        <w:ind w:left="450" w:hanging="360"/>
+      </w:pPr>
+      <w:rPr>
+        <w:rFonts w:ascii="Helvetica" w:eastAsia="Times New Roman" w:hAnsi="Helvetica" w:cs="Helvetica" w:hint="default"/>
+        <w:b w:val="0"/>
+        <w:u w:val="none"/>
+      </w:rPr>
+    </w:lvl>
+    <w:lvl w:ilvl="1" w:tplc="04090003" w:tentative="1">
+      <w:start w:val="1"/>
+      <w:numFmt w:val="bullet"/>
+      <w:lvlText w:val="o"/>
+      <w:lvlJc w:val="left"/>
+      <w:pPr>
+        <w:ind w:left="1170" w:hanging="360"/>
+      </w:pPr>
+      <w:rPr>
+        <w:rFonts w:ascii="Courier New" w:hAnsi="Courier New" w:cs="Courier New" w:hint="default"/>
+      </w:rPr>
+    </w:lvl>
+    <w:lvl w:ilvl="2" w:tplc="04090005" w:tentative="1">
+      <w:start w:val="1"/>
+      <w:numFmt w:val="bullet"/>
+      <w:lvlText w:val=""/>
+      <w:lvlJc w:val="left"/>
+      <w:pPr>
+        <w:ind w:left="1890" w:hanging="360"/>
+      </w:pPr>
+      <w:rPr>
+        <w:rFonts w:ascii="Wingdings" w:hAnsi="Wingdings" w:hint="default"/>
+      </w:rPr>
+    </w:lvl>
+    <w:lvl w:ilvl="3" w:tplc="04090001" w:tentative="1">
+      <w:start w:val="1"/>
+      <w:numFmt w:val="bullet"/>
+      <w:lvlText w:val=""/>
+      <w:lvlJc w:val="left"/>
+      <w:pPr>
+        <w:ind w:left="2610" w:hanging="360"/>
+      </w:pPr>
+      <w:rPr>
+        <w:rFonts w:ascii="Symbol" w:hAnsi="Symbol" w:hint="default"/>
+      </w:rPr>
+    </w:lvl>
+    <w:lvl w:ilvl="4" w:tplc="04090003" w:tentative="1">
+      <w:start w:val="1"/>
+      <w:numFmt w:val="bullet"/>
+      <w:lvlText w:val="o"/>
+      <w:lvlJc w:val="left"/>
+      <w:pPr>
+        <w:ind w:left="3330" w:hanging="360"/>
+      </w:pPr>
+      <w:rPr>
+        <w:rFonts w:ascii="Courier New" w:hAnsi="Courier New" w:cs="Courier New" w:hint="default"/>
+      </w:rPr>
+    </w:lvl>
+    <w:lvl w:ilvl="5" w:tplc="04090005" w:tentative="1">
+      <w:start w:val="1"/>
+      <w:numFmt w:val="bullet"/>
+      <w:lvlText w:val=""/>
+      <w:lvlJc w:val="left"/>
+      <w:pPr>
+        <w:ind w:left="4050" w:hanging="360"/>
+      </w:pPr>
+      <w:rPr>
+        <w:rFonts w:ascii="Wingdings" w:hAnsi="Wingdings" w:hint="default"/>
+      </w:rPr>
+    </w:lvl>
+    <w:lvl w:ilvl="6" w:tplc="04090001" w:tentative="1">
+      <w:start w:val="1"/>
+      <w:numFmt w:val="bullet"/>
+      <w:lvlText w:val=""/>
+      <w:lvlJc w:val="left"/>
+      <w:pPr>
+        <w:ind w:left="4770" w:hanging="360"/>
+      </w:pPr>
+      <w:rPr>
+        <w:rFonts w:ascii="Symbol" w:hAnsi="Symbol" w:hint="default"/>
+      </w:rPr>
+    </w:lvl>
+    <w:lvl w:ilvl="7" w:tplc="04090003" w:tentative="1">
+      <w:start w:val="1"/>
+      <w:numFmt w:val="bullet"/>
+      <w:lvlText w:val="o"/>
+      <w:lvlJc w:val="left"/>
+      <w:pPr>
+        <w:ind w:left="5490" w:hanging="360"/>
+      </w:pPr>
+      <w:rPr>
+        <w:rFonts w:ascii="Courier New" w:hAnsi="Courier New" w:cs="Courier New" w:hint="default"/>
+      </w:rPr>
+    </w:lvl>
+    <w:lvl w:ilvl="8" w:tplc="04090005" w:tentative="1">
+      <w:start w:val="1"/>
+      <w:numFmt w:val="bullet"/>
+      <w:lvlText w:val=""/>
+      <w:lvlJc w:val="left"/>
+      <w:pPr>
+        <w:ind w:left="6210" w:hanging="360"/>
+      </w:pPr>
+      <w:rPr>
+        <w:rFonts w:ascii="Wingdings" w:hAnsi="Wingdings" w:hint="default"/>
+      </w:rPr>
+    </w:lvl>
+  </w:abstractNum>
+  <w:abstractNum w:abstractNumId="2">
     <w:nsid w:val="275766E3"/>
     <w:multiLevelType w:val="hybridMultilevel"/>
     <w:tmpl w:val="2174E91A"/>
@@ -11259,7 +11846,7 @@
       </w:pPr>
     </w:lvl>
   </w:abstractNum>
-  <w:abstractNum w:abstractNumId="2">
+  <w:abstractNum w:abstractNumId="3">
     <w:nsid w:val="2A68237E"/>
     <w:multiLevelType w:val="hybridMultilevel"/>
     <w:tmpl w:val="E736B8FE"/>
@@ -11348,7 +11935,7 @@
       </w:pPr>
     </w:lvl>
   </w:abstractNum>
-  <w:abstractNum w:abstractNumId="3">
+  <w:abstractNum w:abstractNumId="4">
     <w:nsid w:val="2F852B0D"/>
     <w:multiLevelType w:val="multilevel"/>
     <w:tmpl w:val="A59E51F0"/>
@@ -11461,7 +12048,7 @@
       </w:pPr>
     </w:lvl>
   </w:abstractNum>
-  <w:abstractNum w:abstractNumId="4">
+  <w:abstractNum w:abstractNumId="5">
     <w:nsid w:val="427C4F03"/>
     <w:multiLevelType w:val="multilevel"/>
     <w:tmpl w:val="18561F86"/>
@@ -11582,7 +12169,7 @@
       </w:rPr>
     </w:lvl>
   </w:abstractNum>
-  <w:abstractNum w:abstractNumId="5">
+  <w:abstractNum w:abstractNumId="6">
     <w:nsid w:val="6CCD53D7"/>
     <w:multiLevelType w:val="hybridMultilevel"/>
     <w:tmpl w:val="B4AA9330"/>
@@ -11695,7 +12282,7 @@
       </w:rPr>
     </w:lvl>
   </w:abstractNum>
-  <w:abstractNum w:abstractNumId="6">
+  <w:abstractNum w:abstractNumId="7">
     <w:nsid w:val="70C61988"/>
     <w:multiLevelType w:val="multilevel"/>
     <w:tmpl w:val="7140211C"/>
@@ -11808,7 +12395,7 @@
       </w:rPr>
     </w:lvl>
   </w:abstractNum>
-  <w:abstractNum w:abstractNumId="7">
+  <w:abstractNum w:abstractNumId="8">
     <w:nsid w:val="70DD106D"/>
     <w:multiLevelType w:val="hybridMultilevel"/>
     <w:tmpl w:val="31BA088C"/>
@@ -11818,7 +12405,7 @@
       <w:lvlText w:val=""/>
       <w:lvlJc w:val="left"/>
       <w:pPr>
-        <w:ind w:left="720" w:hanging="360"/>
+        <w:ind w:left="360" w:hanging="360"/>
       </w:pPr>
       <w:rPr>
         <w:rFonts w:ascii="Symbol" w:eastAsiaTheme="majorEastAsia" w:hAnsi="Symbol" w:cstheme="majorBidi" w:hint="default"/>
@@ -11921,7 +12508,7 @@
       </w:rPr>
     </w:lvl>
   </w:abstractNum>
-  <w:abstractNum w:abstractNumId="8">
+  <w:abstractNum w:abstractNumId="9">
     <w:nsid w:val="71092F2B"/>
     <w:multiLevelType w:val="hybridMultilevel"/>
     <w:tmpl w:val="15163078"/>
@@ -12038,28 +12625,28 @@
     <w:abstractNumId w:val="0"/>
   </w:num>
   <w:num w:numId="2">
-    <w:abstractNumId w:val="1"/>
+    <w:abstractNumId w:val="2"/>
   </w:num>
   <w:num w:numId="3">
+    <w:abstractNumId w:val="8"/>
+  </w:num>
+  <w:num w:numId="4">
+    <w:abstractNumId w:val="6"/>
+  </w:num>
+  <w:num w:numId="5">
+    <w:abstractNumId w:val="9"/>
+  </w:num>
+  <w:num w:numId="6">
+    <w:abstractNumId w:val="5"/>
+  </w:num>
+  <w:num w:numId="7">
     <w:abstractNumId w:val="7"/>
   </w:num>
-  <w:num w:numId="4">
-    <w:abstractNumId w:val="5"/>
-  </w:num>
-  <w:num w:numId="5">
-    <w:abstractNumId w:val="8"/>
-  </w:num>
-  <w:num w:numId="6">
+  <w:num w:numId="8">
     <w:abstractNumId w:val="4"/>
   </w:num>
-  <w:num w:numId="7">
-    <w:abstractNumId w:val="6"/>
-  </w:num>
-  <w:num w:numId="8">
+  <w:num w:numId="9">
     <w:abstractNumId w:val="3"/>
-  </w:num>
-  <w:num w:numId="9">
-    <w:abstractNumId w:val="2"/>
     <w:lvlOverride w:ilvl="0">
       <w:startOverride w:val="1"/>
     </w:lvlOverride>
@@ -12087,6 +12674,9 @@
     <w:lvlOverride w:ilvl="8">
       <w:startOverride w:val="1"/>
     </w:lvlOverride>
+  </w:num>
+  <w:num w:numId="10">
+    <w:abstractNumId w:val="1"/>
   </w:num>
 </w:numbering>
 </file>

</xml_diff>